<commit_message>
DataAnalysis: continued lw2, lw3
</commit_message>
<xml_diff>
--- a/Data Analysis/LW2/Кадарметов_ЛР2.docx
+++ b/Data Analysis/LW2/Кадарметов_ЛР2.docx
@@ -1,6 +1,6 @@
 
 <file path=word/document.xml><?xml version="1.0" encoding="utf-8"?>
-<w:document xmlns:wpc="http://schemas.microsoft.com/office/word/2010/wordprocessingCanvas" xmlns:cx="http://schemas.microsoft.com/office/drawing/2014/chartex" xmlns:cx1="http://schemas.microsoft.com/office/drawing/2015/9/8/chartex" xmlns:cx2="http://schemas.microsoft.com/office/drawing/2015/10/21/chartex" xmlns:cx3="http://schemas.microsoft.com/office/drawing/2016/5/9/chartex" xmlns:cx4="http://schemas.microsoft.com/office/drawing/2016/5/10/chartex" xmlns:cx5="http://schemas.microsoft.com/office/drawing/2016/5/11/chartex" xmlns:cx6="http://schemas.microsoft.com/office/drawing/2016/5/12/chartex" xmlns:cx7="http://schemas.microsoft.com/office/drawing/2016/5/13/chartex" xmlns:cx8="http://schemas.microsoft.com/office/drawing/2016/5/14/chartex" xmlns:mc="http://schemas.openxmlformats.org/markup-compatibility/2006" xmlns:aink="http://schemas.microsoft.com/office/drawing/2016/ink" xmlns:am3d="http://schemas.microsoft.com/office/drawing/2017/model3d" xmlns:o="urn:schemas-microsoft-com:office:office" xmlns:r="http://schemas.openxmlformats.org/officeDocument/2006/relationships" xmlns:m="http://schemas.openxmlformats.org/officeDocument/2006/math" xmlns:v="urn:schemas-microsoft-com:vml" xmlns:wp14="http://schemas.microsoft.com/office/word/2010/wordprocessingDrawing" xmlns:wp="http://schemas.openxmlformats.org/drawingml/2006/wordprocessingDrawing" xmlns:w10="urn:schemas-microsoft-com:office:word" xmlns:w="http://schemas.openxmlformats.org/wordprocessingml/2006/main" xmlns:w14="http://schemas.microsoft.com/office/word/2010/wordml" xmlns:w15="http://schemas.microsoft.com/office/word/2012/wordml" xmlns:w16cex="http://schemas.microsoft.com/office/word/2018/wordml/cex" xmlns:w16cid="http://schemas.microsoft.com/office/word/2016/wordml/cid" xmlns:w16="http://schemas.microsoft.com/office/word/2018/wordml" xmlns:w16sdtdh="http://schemas.microsoft.com/office/word/2020/wordml/sdtdatahash" xmlns:w16se="http://schemas.microsoft.com/office/word/2015/wordml/symex" xmlns:wpg="http://schemas.microsoft.com/office/word/2010/wordprocessingGroup" xmlns:wpi="http://schemas.microsoft.com/office/word/2010/wordprocessingInk" xmlns:wne="http://schemas.microsoft.com/office/word/2006/wordml" xmlns:wps="http://schemas.microsoft.com/office/word/2010/wordprocessingShape" mc:Ignorable="w14 w15 w16se w16cid w16 w16cex w16sdtdh wp14">
+<w:document xmlns:wpc="http://schemas.microsoft.com/office/word/2010/wordprocessingCanvas" xmlns:cx="http://schemas.microsoft.com/office/drawing/2014/chartex" xmlns:cx1="http://schemas.microsoft.com/office/drawing/2015/9/8/chartex" xmlns:cx2="http://schemas.microsoft.com/office/drawing/2015/10/21/chartex" xmlns:cx3="http://schemas.microsoft.com/office/drawing/2016/5/9/chartex" xmlns:cx4="http://schemas.microsoft.com/office/drawing/2016/5/10/chartex" xmlns:cx5="http://schemas.microsoft.com/office/drawing/2016/5/11/chartex" xmlns:cx6="http://schemas.microsoft.com/office/drawing/2016/5/12/chartex" xmlns:cx7="http://schemas.microsoft.com/office/drawing/2016/5/13/chartex" xmlns:cx8="http://schemas.microsoft.com/office/drawing/2016/5/14/chartex" xmlns:mc="http://schemas.openxmlformats.org/markup-compatibility/2006" xmlns:aink="http://schemas.microsoft.com/office/drawing/2016/ink" xmlns:am3d="http://schemas.microsoft.com/office/drawing/2017/model3d" xmlns:o="urn:schemas-microsoft-com:office:office" xmlns:oel="http://schemas.microsoft.com/office/2019/extlst" xmlns:r="http://schemas.openxmlformats.org/officeDocument/2006/relationships" xmlns:m="http://schemas.openxmlformats.org/officeDocument/2006/math" xmlns:v="urn:schemas-microsoft-com:vml" xmlns:wp14="http://schemas.microsoft.com/office/word/2010/wordprocessingDrawing" xmlns:wp="http://schemas.openxmlformats.org/drawingml/2006/wordprocessingDrawing" xmlns:w10="urn:schemas-microsoft-com:office:word" xmlns:w="http://schemas.openxmlformats.org/wordprocessingml/2006/main" xmlns:w14="http://schemas.microsoft.com/office/word/2010/wordml" xmlns:w15="http://schemas.microsoft.com/office/word/2012/wordml" xmlns:w16cex="http://schemas.microsoft.com/office/word/2018/wordml/cex" xmlns:w16cid="http://schemas.microsoft.com/office/word/2016/wordml/cid" xmlns:w16="http://schemas.microsoft.com/office/word/2018/wordml" xmlns:w16du="http://schemas.microsoft.com/office/word/2023/wordml/word16du" xmlns:w16sdtdh="http://schemas.microsoft.com/office/word/2020/wordml/sdtdatahash" xmlns:w16sdtfl="http://schemas.microsoft.com/office/word/2024/wordml/sdtformatlock" xmlns:w16se="http://schemas.microsoft.com/office/word/2015/wordml/symex" xmlns:wpg="http://schemas.microsoft.com/office/word/2010/wordprocessingGroup" xmlns:wpi="http://schemas.microsoft.com/office/word/2010/wordprocessingInk" xmlns:wne="http://schemas.microsoft.com/office/word/2006/wordml" xmlns:wps="http://schemas.microsoft.com/office/word/2010/wordprocessingShape" mc:Ignorable="w14 w15 w16se w16cid w16 w16cex w16sdtdh w16sdtfl w16du wp14">
   <w:body>
     <w:p>
       <w:pPr>
@@ -169,15 +169,7 @@
           <w:sz w:val="24"/>
           <w:szCs w:val="24"/>
         </w:rPr>
-        <w:t>По заданной выборке определить основные показатели описательной статистики. Для этого</w:t>
-      </w:r>
-      <w:r>
-        <w:rPr>
-          <w:rFonts w:ascii="Times New Roman" w:hAnsi="Times New Roman" w:cs="Times New Roman"/>
-          <w:sz w:val="24"/>
-          <w:szCs w:val="24"/>
-        </w:rPr>
-        <w:t>:</w:t>
+        <w:t>По заданной выборке определить основные показатели описательной статистики. Для этого:</w:t>
       </w:r>
     </w:p>
     <w:p>
@@ -450,57 +442,7 @@
           <w:sz w:val="24"/>
           <w:szCs w:val="24"/>
         </w:rPr>
-        <w:t>р</w:t>
-      </w:r>
-      <w:r>
-        <w:rPr>
-          <w:rFonts w:ascii="Times New Roman" w:hAnsi="Times New Roman" w:cs="Times New Roman"/>
-          <w:sz w:val="24"/>
-          <w:szCs w:val="24"/>
-        </w:rPr>
-        <w:t>ынок криптовалют.</w:t>
-      </w:r>
-      <w:r>
-        <w:rPr>
-          <w:rFonts w:ascii="Times New Roman" w:hAnsi="Times New Roman" w:cs="Times New Roman"/>
-          <w:sz w:val="24"/>
-          <w:szCs w:val="24"/>
-        </w:rPr>
-        <w:t xml:space="preserve"> Характеризуется высокой волатильностью, круглосуточной работой (в отличие от бирж), глобальностью и доступностью - л</w:t>
-      </w:r>
-      <w:r>
-        <w:rPr>
-          <w:rFonts w:ascii="Times New Roman" w:hAnsi="Times New Roman" w:cs="Times New Roman"/>
-          <w:sz w:val="24"/>
-          <w:szCs w:val="24"/>
-        </w:rPr>
-        <w:t xml:space="preserve">юбой человек с доступом в интернет может создать </w:t>
-      </w:r>
-      <w:proofErr w:type="spellStart"/>
-      <w:r>
-        <w:rPr>
-          <w:rFonts w:ascii="Times New Roman" w:hAnsi="Times New Roman" w:cs="Times New Roman"/>
-          <w:sz w:val="24"/>
-          <w:szCs w:val="24"/>
-        </w:rPr>
-        <w:t>криптокошелек</w:t>
-      </w:r>
-      <w:proofErr w:type="spellEnd"/>
-      <w:r>
-        <w:rPr>
-          <w:rFonts w:ascii="Times New Roman" w:hAnsi="Times New Roman" w:cs="Times New Roman"/>
-          <w:sz w:val="24"/>
-          <w:szCs w:val="24"/>
-        </w:rPr>
-        <w:t xml:space="preserve"> и участвовать в торговле, независимо от своего места жительства</w:t>
-      </w:r>
-      <w:r>
-        <w:rPr>
-          <w:rFonts w:ascii="Times New Roman" w:hAnsi="Times New Roman" w:cs="Times New Roman"/>
-          <w:sz w:val="24"/>
-          <w:szCs w:val="24"/>
-        </w:rPr>
-        <w:t>.</w:t>
+        <w:t>рынок криптовалют. Характеризуется высокой волатильностью, круглосуточной работой (в отличие от бирж), глобальностью и доступностью - любой человек с доступом в интернет может создать криптокошелек и участвовать в торговле, независимо от своего места жительства.</w:t>
       </w:r>
     </w:p>
     <w:p>
@@ -528,31 +470,7 @@
           <w:sz w:val="24"/>
           <w:szCs w:val="24"/>
         </w:rPr>
-        <w:t>Цель анализа - н</w:t>
-      </w:r>
-      <w:r>
-        <w:rPr>
-          <w:rFonts w:ascii="Times New Roman" w:hAnsi="Times New Roman" w:cs="Times New Roman"/>
-          <w:sz w:val="24"/>
-          <w:szCs w:val="24"/>
-        </w:rPr>
-        <w:t xml:space="preserve">а основе описательной статистики охарактеризовать поведение цены и объема торгов DOGE за </w:t>
-      </w:r>
-      <w:r>
-        <w:rPr>
-          <w:rFonts w:ascii="Times New Roman" w:hAnsi="Times New Roman" w:cs="Times New Roman"/>
-          <w:sz w:val="24"/>
-          <w:szCs w:val="24"/>
-        </w:rPr>
-        <w:t xml:space="preserve">октябрь 2025 для </w:t>
-      </w:r>
-      <w:r>
-        <w:rPr>
-          <w:rFonts w:ascii="Times New Roman" w:hAnsi="Times New Roman" w:cs="Times New Roman"/>
-          <w:sz w:val="24"/>
-          <w:szCs w:val="24"/>
-        </w:rPr>
-        <w:t>формирования первоначального понимания рыночной ситуации</w:t>
+        <w:t>Цель анализа - на основе описательной статистики охарактеризовать поведение цены и объема торгов DOGE за октябрь 2025 для формирования первоначального понимания рыночной ситуации</w:t>
       </w:r>
       <w:r>
         <w:rPr>
@@ -5621,7 +5539,7 @@
 </file>
 
 <file path=word/numbering.xml><?xml version="1.0" encoding="utf-8"?>
-<w:numbering xmlns:wpc="http://schemas.microsoft.com/office/word/2010/wordprocessingCanvas" xmlns:cx="http://schemas.microsoft.com/office/drawing/2014/chartex" xmlns:cx1="http://schemas.microsoft.com/office/drawing/2015/9/8/chartex" xmlns:cx2="http://schemas.microsoft.com/office/drawing/2015/10/21/chartex" xmlns:cx3="http://schemas.microsoft.com/office/drawing/2016/5/9/chartex" xmlns:cx4="http://schemas.microsoft.com/office/drawing/2016/5/10/chartex" xmlns:cx5="http://schemas.microsoft.com/office/drawing/2016/5/11/chartex" xmlns:cx6="http://schemas.microsoft.com/office/drawing/2016/5/12/chartex" xmlns:cx7="http://schemas.microsoft.com/office/drawing/2016/5/13/chartex" xmlns:cx8="http://schemas.microsoft.com/office/drawing/2016/5/14/chartex" xmlns:mc="http://schemas.openxmlformats.org/markup-compatibility/2006" xmlns:aink="http://schemas.microsoft.com/office/drawing/2016/ink" xmlns:am3d="http://schemas.microsoft.com/office/drawing/2017/model3d" xmlns:o="urn:schemas-microsoft-com:office:office" xmlns:r="http://schemas.openxmlformats.org/officeDocument/2006/relationships" xmlns:m="http://schemas.openxmlformats.org/officeDocument/2006/math" xmlns:v="urn:schemas-microsoft-com:vml" xmlns:wp14="http://schemas.microsoft.com/office/word/2010/wordprocessingDrawing" xmlns:wp="http://schemas.openxmlformats.org/drawingml/2006/wordprocessingDrawing" xmlns:w10="urn:schemas-microsoft-com:office:word" xmlns:w="http://schemas.openxmlformats.org/wordprocessingml/2006/main" xmlns:w14="http://schemas.microsoft.com/office/word/2010/wordml" xmlns:w15="http://schemas.microsoft.com/office/word/2012/wordml" xmlns:w16cex="http://schemas.microsoft.com/office/word/2018/wordml/cex" xmlns:w16cid="http://schemas.microsoft.com/office/word/2016/wordml/cid" xmlns:w16="http://schemas.microsoft.com/office/word/2018/wordml" xmlns:w16sdtdh="http://schemas.microsoft.com/office/word/2020/wordml/sdtdatahash" xmlns:w16se="http://schemas.microsoft.com/office/word/2015/wordml/symex" xmlns:wpg="http://schemas.microsoft.com/office/word/2010/wordprocessingGroup" xmlns:wpi="http://schemas.microsoft.com/office/word/2010/wordprocessingInk" xmlns:wne="http://schemas.microsoft.com/office/word/2006/wordml" xmlns:wps="http://schemas.microsoft.com/office/word/2010/wordprocessingShape" mc:Ignorable="w14 w15 w16se w16cid w16 w16cex w16sdtdh wp14">
+<w:numbering xmlns:wpc="http://schemas.microsoft.com/office/word/2010/wordprocessingCanvas" xmlns:cx="http://schemas.microsoft.com/office/drawing/2014/chartex" xmlns:cx1="http://schemas.microsoft.com/office/drawing/2015/9/8/chartex" xmlns:cx2="http://schemas.microsoft.com/office/drawing/2015/10/21/chartex" xmlns:cx3="http://schemas.microsoft.com/office/drawing/2016/5/9/chartex" xmlns:cx4="http://schemas.microsoft.com/office/drawing/2016/5/10/chartex" xmlns:cx5="http://schemas.microsoft.com/office/drawing/2016/5/11/chartex" xmlns:cx6="http://schemas.microsoft.com/office/drawing/2016/5/12/chartex" xmlns:cx7="http://schemas.microsoft.com/office/drawing/2016/5/13/chartex" xmlns:cx8="http://schemas.microsoft.com/office/drawing/2016/5/14/chartex" xmlns:mc="http://schemas.openxmlformats.org/markup-compatibility/2006" xmlns:aink="http://schemas.microsoft.com/office/drawing/2016/ink" xmlns:am3d="http://schemas.microsoft.com/office/drawing/2017/model3d" xmlns:o="urn:schemas-microsoft-com:office:office" xmlns:oel="http://schemas.microsoft.com/office/2019/extlst" xmlns:r="http://schemas.openxmlformats.org/officeDocument/2006/relationships" xmlns:m="http://schemas.openxmlformats.org/officeDocument/2006/math" xmlns:v="urn:schemas-microsoft-com:vml" xmlns:wp14="http://schemas.microsoft.com/office/word/2010/wordprocessingDrawing" xmlns:wp="http://schemas.openxmlformats.org/drawingml/2006/wordprocessingDrawing" xmlns:w10="urn:schemas-microsoft-com:office:word" xmlns:w="http://schemas.openxmlformats.org/wordprocessingml/2006/main" xmlns:w14="http://schemas.microsoft.com/office/word/2010/wordml" xmlns:w15="http://schemas.microsoft.com/office/word/2012/wordml" xmlns:w16cex="http://schemas.microsoft.com/office/word/2018/wordml/cex" xmlns:w16cid="http://schemas.microsoft.com/office/word/2016/wordml/cid" xmlns:w16="http://schemas.microsoft.com/office/word/2018/wordml" xmlns:w16du="http://schemas.microsoft.com/office/word/2023/wordml/word16du" xmlns:w16sdtdh="http://schemas.microsoft.com/office/word/2020/wordml/sdtdatahash" xmlns:w16sdtfl="http://schemas.microsoft.com/office/word/2024/wordml/sdtformatlock" xmlns:w16se="http://schemas.microsoft.com/office/word/2015/wordml/symex" xmlns:wpg="http://schemas.microsoft.com/office/word/2010/wordprocessingGroup" xmlns:wpi="http://schemas.microsoft.com/office/word/2010/wordprocessingInk" xmlns:wne="http://schemas.microsoft.com/office/word/2006/wordml" xmlns:wps="http://schemas.microsoft.com/office/word/2010/wordprocessingShape" mc:Ignorable="w14 w15 w16se w16cid w16 w16cex w16sdtdh w16sdtfl w16du wp14">
   <w:abstractNum w:abstractNumId="0" w15:restartNumberingAfterBreak="0">
     <w:nsid w:val="49C83CA0"/>
     <w:multiLevelType w:val="hybridMultilevel"/>
@@ -5975,23 +5893,23 @@
       </w:pPr>
     </w:lvl>
   </w:abstractNum>
-  <w:num w:numId="1">
+  <w:num w:numId="1" w16cid:durableId="744303168">
     <w:abstractNumId w:val="2"/>
   </w:num>
-  <w:num w:numId="2">
+  <w:num w:numId="2" w16cid:durableId="779495939">
     <w:abstractNumId w:val="3"/>
   </w:num>
-  <w:num w:numId="3">
+  <w:num w:numId="3" w16cid:durableId="320044237">
     <w:abstractNumId w:val="1"/>
   </w:num>
-  <w:num w:numId="4">
+  <w:num w:numId="4" w16cid:durableId="549921235">
     <w:abstractNumId w:val="0"/>
   </w:num>
 </w:numbering>
 </file>
 
 <file path=word/styles.xml><?xml version="1.0" encoding="utf-8"?>
-<w:styles xmlns:mc="http://schemas.openxmlformats.org/markup-compatibility/2006" xmlns:r="http://schemas.openxmlformats.org/officeDocument/2006/relationships" xmlns:w="http://schemas.openxmlformats.org/wordprocessingml/2006/main" xmlns:w14="http://schemas.microsoft.com/office/word/2010/wordml" xmlns:w15="http://schemas.microsoft.com/office/word/2012/wordml" xmlns:w16cex="http://schemas.microsoft.com/office/word/2018/wordml/cex" xmlns:w16cid="http://schemas.microsoft.com/office/word/2016/wordml/cid" xmlns:w16="http://schemas.microsoft.com/office/word/2018/wordml" xmlns:w16sdtdh="http://schemas.microsoft.com/office/word/2020/wordml/sdtdatahash" xmlns:w16se="http://schemas.microsoft.com/office/word/2015/wordml/symex" mc:Ignorable="w14 w15 w16se w16cid w16 w16cex w16sdtdh">
+<w:styles xmlns:mc="http://schemas.openxmlformats.org/markup-compatibility/2006" xmlns:r="http://schemas.openxmlformats.org/officeDocument/2006/relationships" xmlns:w="http://schemas.openxmlformats.org/wordprocessingml/2006/main" xmlns:w14="http://schemas.microsoft.com/office/word/2010/wordml" xmlns:w15="http://schemas.microsoft.com/office/word/2012/wordml" xmlns:w16cex="http://schemas.microsoft.com/office/word/2018/wordml/cex" xmlns:w16cid="http://schemas.microsoft.com/office/word/2016/wordml/cid" xmlns:w16="http://schemas.microsoft.com/office/word/2018/wordml" xmlns:w16du="http://schemas.microsoft.com/office/word/2023/wordml/word16du" xmlns:w16sdtdh="http://schemas.microsoft.com/office/word/2020/wordml/sdtdatahash" xmlns:w16sdtfl="http://schemas.microsoft.com/office/word/2024/wordml/sdtformatlock" xmlns:w16se="http://schemas.microsoft.com/office/word/2015/wordml/symex" mc:Ignorable="w14 w15 w16se w16cid w16 w16cex w16sdtdh w16sdtfl w16du">
   <w:docDefaults>
     <w:rPrDefault>
       <w:rPr>
@@ -6394,6 +6312,7 @@
   <w:style w:type="character" w:default="1" w:styleId="a0">
     <w:name w:val="Default Paragraph Font"/>
     <w:uiPriority w:val="1"/>
+    <w:semiHidden/>
     <w:unhideWhenUsed/>
   </w:style>
   <w:style w:type="table" w:default="1" w:styleId="a1">
@@ -6924,6 +6843,7 @@
     </c:plotArea>
     <c:plotVisOnly val="1"/>
     <c:dispBlanksAs val="gap"/>
+    <c:showDLblsOverMax val="0"/>
     <c:extLst>
       <c:ext xmlns:c16r3="http://schemas.microsoft.com/office/drawing/2017/03/chart" uri="{56B9EC1D-385E-4148-901F-78D8002777C0}">
         <c16r3:dataDisplayOptions16>
@@ -6931,7 +6851,6 @@
         </c16r3:dataDisplayOptions16>
       </c:ext>
     </c:extLst>
-    <c:showDLblsOverMax val="0"/>
   </c:chart>
   <c:spPr>
     <a:solidFill>
@@ -7296,6 +7215,7 @@
     </c:plotArea>
     <c:plotVisOnly val="1"/>
     <c:dispBlanksAs val="gap"/>
+    <c:showDLblsOverMax val="0"/>
     <c:extLst>
       <c:ext xmlns:c16r3="http://schemas.microsoft.com/office/drawing/2017/03/chart" uri="{56B9EC1D-385E-4148-901F-78D8002777C0}">
         <c16r3:dataDisplayOptions16>
@@ -7303,7 +7223,6 @@
         </c16r3:dataDisplayOptions16>
       </c:ext>
     </c:extLst>
-    <c:showDLblsOverMax val="0"/>
   </c:chart>
   <c:spPr>
     <a:solidFill>
@@ -7770,6 +7689,7 @@
     </c:plotArea>
     <c:plotVisOnly val="1"/>
     <c:dispBlanksAs val="gap"/>
+    <c:showDLblsOverMax val="0"/>
     <c:extLst>
       <c:ext xmlns:c16r3="http://schemas.microsoft.com/office/drawing/2017/03/chart" uri="{56B9EC1D-385E-4148-901F-78D8002777C0}">
         <c16r3:dataDisplayOptions16>
@@ -7777,7 +7697,6 @@
         </c16r3:dataDisplayOptions16>
       </c:ext>
     </c:extLst>
-    <c:showDLblsOverMax val="0"/>
   </c:chart>
   <c:spPr>
     <a:solidFill>

</xml_diff>

<commit_message>
DataAnalysis: passed lw2, lw3
</commit_message>
<xml_diff>
--- a/Data Analysis/LW2/Кадарметов_ЛР2.docx
+++ b/Data Analysis/LW2/Кадарметов_ЛР2.docx
@@ -1,9 +1,10 @@
 
 <file path=word/document.xml><?xml version="1.0" encoding="utf-8"?>
-<w:document xmlns:wpc="http://schemas.microsoft.com/office/word/2010/wordprocessingCanvas" xmlns:cx="http://schemas.microsoft.com/office/drawing/2014/chartex" xmlns:cx1="http://schemas.microsoft.com/office/drawing/2015/9/8/chartex" xmlns:cx2="http://schemas.microsoft.com/office/drawing/2015/10/21/chartex" xmlns:cx3="http://schemas.microsoft.com/office/drawing/2016/5/9/chartex" xmlns:cx4="http://schemas.microsoft.com/office/drawing/2016/5/10/chartex" xmlns:cx5="http://schemas.microsoft.com/office/drawing/2016/5/11/chartex" xmlns:cx6="http://schemas.microsoft.com/office/drawing/2016/5/12/chartex" xmlns:cx7="http://schemas.microsoft.com/office/drawing/2016/5/13/chartex" xmlns:cx8="http://schemas.microsoft.com/office/drawing/2016/5/14/chartex" xmlns:mc="http://schemas.openxmlformats.org/markup-compatibility/2006" xmlns:aink="http://schemas.microsoft.com/office/drawing/2016/ink" xmlns:am3d="http://schemas.microsoft.com/office/drawing/2017/model3d" xmlns:o="urn:schemas-microsoft-com:office:office" xmlns:oel="http://schemas.microsoft.com/office/2019/extlst" xmlns:r="http://schemas.openxmlformats.org/officeDocument/2006/relationships" xmlns:m="http://schemas.openxmlformats.org/officeDocument/2006/math" xmlns:v="urn:schemas-microsoft-com:vml" xmlns:wp14="http://schemas.microsoft.com/office/word/2010/wordprocessingDrawing" xmlns:wp="http://schemas.openxmlformats.org/drawingml/2006/wordprocessingDrawing" xmlns:w10="urn:schemas-microsoft-com:office:word" xmlns:w="http://schemas.openxmlformats.org/wordprocessingml/2006/main" xmlns:w14="http://schemas.microsoft.com/office/word/2010/wordml" xmlns:w15="http://schemas.microsoft.com/office/word/2012/wordml" xmlns:w16cex="http://schemas.microsoft.com/office/word/2018/wordml/cex" xmlns:w16cid="http://schemas.microsoft.com/office/word/2016/wordml/cid" xmlns:w16="http://schemas.microsoft.com/office/word/2018/wordml" xmlns:w16du="http://schemas.microsoft.com/office/word/2023/wordml/word16du" xmlns:w16sdtdh="http://schemas.microsoft.com/office/word/2020/wordml/sdtdatahash" xmlns:w16sdtfl="http://schemas.microsoft.com/office/word/2024/wordml/sdtformatlock" xmlns:w16se="http://schemas.microsoft.com/office/word/2015/wordml/symex" xmlns:wpg="http://schemas.microsoft.com/office/word/2010/wordprocessingGroup" xmlns:wpi="http://schemas.microsoft.com/office/word/2010/wordprocessingInk" xmlns:wne="http://schemas.microsoft.com/office/word/2006/wordml" xmlns:wps="http://schemas.microsoft.com/office/word/2010/wordprocessingShape" mc:Ignorable="w14 w15 w16se w16cid w16 w16cex w16sdtdh w16sdtfl w16du wp14">
+<w:document xmlns:wpc="http://schemas.microsoft.com/office/word/2010/wordprocessingCanvas" xmlns:cx="http://schemas.microsoft.com/office/drawing/2014/chartex" xmlns:cx1="http://schemas.microsoft.com/office/drawing/2015/9/8/chartex" xmlns:cx2="http://schemas.microsoft.com/office/drawing/2015/10/21/chartex" xmlns:cx3="http://schemas.microsoft.com/office/drawing/2016/5/9/chartex" xmlns:cx4="http://schemas.microsoft.com/office/drawing/2016/5/10/chartex" xmlns:cx5="http://schemas.microsoft.com/office/drawing/2016/5/11/chartex" xmlns:cx6="http://schemas.microsoft.com/office/drawing/2016/5/12/chartex" xmlns:cx7="http://schemas.microsoft.com/office/drawing/2016/5/13/chartex" xmlns:cx8="http://schemas.microsoft.com/office/drawing/2016/5/14/chartex" xmlns:mc="http://schemas.openxmlformats.org/markup-compatibility/2006" xmlns:aink="http://schemas.microsoft.com/office/drawing/2016/ink" xmlns:am3d="http://schemas.microsoft.com/office/drawing/2017/model3d" xmlns:o="urn:schemas-microsoft-com:office:office" xmlns:r="http://schemas.openxmlformats.org/officeDocument/2006/relationships" xmlns:m="http://schemas.openxmlformats.org/officeDocument/2006/math" xmlns:v="urn:schemas-microsoft-com:vml" xmlns:wp14="http://schemas.microsoft.com/office/word/2010/wordprocessingDrawing" xmlns:wp="http://schemas.openxmlformats.org/drawingml/2006/wordprocessingDrawing" xmlns:w10="urn:schemas-microsoft-com:office:word" xmlns:w="http://schemas.openxmlformats.org/wordprocessingml/2006/main" xmlns:w14="http://schemas.microsoft.com/office/word/2010/wordml" xmlns:w15="http://schemas.microsoft.com/office/word/2012/wordml" xmlns:w16cex="http://schemas.microsoft.com/office/word/2018/wordml/cex" xmlns:w16cid="http://schemas.microsoft.com/office/word/2016/wordml/cid" xmlns:w16="http://schemas.microsoft.com/office/word/2018/wordml" xmlns:w16sdtdh="http://schemas.microsoft.com/office/word/2020/wordml/sdtdatahash" xmlns:w16se="http://schemas.microsoft.com/office/word/2015/wordml/symex" xmlns:wpg="http://schemas.microsoft.com/office/word/2010/wordprocessingGroup" xmlns:wpi="http://schemas.microsoft.com/office/word/2010/wordprocessingInk" xmlns:wne="http://schemas.microsoft.com/office/word/2006/wordml" xmlns:wps="http://schemas.microsoft.com/office/word/2010/wordprocessingShape" mc:Ignorable="w14 w15 w16se w16cid w16 w16cex w16sdtdh wp14">
   <w:body>
     <w:p>
       <w:pPr>
+        <w:jc w:val="both"/>
         <w:rPr>
           <w:rFonts w:ascii="Times New Roman" w:hAnsi="Times New Roman" w:cs="Times New Roman"/>
           <w:sz w:val="24"/>
@@ -21,6 +22,7 @@
     </w:p>
     <w:p>
       <w:pPr>
+        <w:jc w:val="both"/>
         <w:rPr>
           <w:rFonts w:ascii="Times New Roman" w:hAnsi="Times New Roman" w:cs="Times New Roman"/>
           <w:sz w:val="24"/>
@@ -38,6 +40,7 @@
     </w:p>
     <w:p>
       <w:pPr>
+        <w:jc w:val="both"/>
         <w:rPr>
           <w:rFonts w:ascii="Times New Roman" w:hAnsi="Times New Roman" w:cs="Times New Roman"/>
           <w:sz w:val="24"/>
@@ -48,6 +51,7 @@
     <w:p>
       <w:pPr>
         <w:ind w:left="708"/>
+        <w:jc w:val="both"/>
         <w:rPr>
           <w:rFonts w:ascii="Times New Roman" w:hAnsi="Times New Roman" w:cs="Times New Roman"/>
           <w:b/>
@@ -70,6 +74,7 @@
     <w:p>
       <w:pPr>
         <w:ind w:left="708"/>
+        <w:jc w:val="both"/>
         <w:rPr>
           <w:rFonts w:ascii="Times New Roman" w:hAnsi="Times New Roman" w:cs="Times New Roman"/>
           <w:sz w:val="24"/>
@@ -98,6 +103,7 @@
     <w:p>
       <w:pPr>
         <w:ind w:left="708"/>
+        <w:jc w:val="both"/>
         <w:rPr>
           <w:rFonts w:ascii="Times New Roman" w:hAnsi="Times New Roman" w:cs="Times New Roman"/>
           <w:sz w:val="24"/>
@@ -126,6 +132,7 @@
     <w:p>
       <w:pPr>
         <w:ind w:left="708"/>
+        <w:jc w:val="both"/>
         <w:rPr>
           <w:rFonts w:ascii="Times New Roman" w:hAnsi="Times New Roman" w:cs="Times New Roman"/>
           <w:b/>
@@ -157,6 +164,7 @@
     </w:p>
     <w:p>
       <w:pPr>
+        <w:jc w:val="both"/>
         <w:rPr>
           <w:rFonts w:ascii="Times New Roman" w:hAnsi="Times New Roman" w:cs="Times New Roman"/>
           <w:sz w:val="24"/>
@@ -179,6 +187,7 @@
           <w:ilvl w:val="0"/>
           <w:numId w:val="1"/>
         </w:numPr>
+        <w:jc w:val="both"/>
         <w:rPr>
           <w:rFonts w:ascii="Times New Roman" w:hAnsi="Times New Roman" w:cs="Times New Roman"/>
           <w:sz w:val="24"/>
@@ -201,6 +210,7 @@
           <w:ilvl w:val="0"/>
           <w:numId w:val="1"/>
         </w:numPr>
+        <w:jc w:val="both"/>
         <w:rPr>
           <w:rFonts w:ascii="Times New Roman" w:hAnsi="Times New Roman" w:cs="Times New Roman"/>
           <w:sz w:val="24"/>
@@ -223,6 +233,7 @@
           <w:ilvl w:val="0"/>
           <w:numId w:val="1"/>
         </w:numPr>
+        <w:jc w:val="both"/>
         <w:rPr>
           <w:rFonts w:ascii="Times New Roman" w:hAnsi="Times New Roman" w:cs="Times New Roman"/>
           <w:sz w:val="24"/>
@@ -245,6 +256,7 @@
           <w:ilvl w:val="0"/>
           <w:numId w:val="1"/>
         </w:numPr>
+        <w:jc w:val="both"/>
         <w:rPr>
           <w:rFonts w:ascii="Times New Roman" w:hAnsi="Times New Roman" w:cs="Times New Roman"/>
           <w:sz w:val="24"/>
@@ -267,6 +279,7 @@
           <w:ilvl w:val="0"/>
           <w:numId w:val="1"/>
         </w:numPr>
+        <w:jc w:val="both"/>
         <w:rPr>
           <w:rFonts w:ascii="Times New Roman" w:hAnsi="Times New Roman" w:cs="Times New Roman"/>
           <w:sz w:val="24"/>
@@ -289,6 +302,7 @@
           <w:ilvl w:val="0"/>
           <w:numId w:val="1"/>
         </w:numPr>
+        <w:jc w:val="both"/>
         <w:rPr>
           <w:rFonts w:ascii="Times New Roman" w:hAnsi="Times New Roman" w:cs="Times New Roman"/>
           <w:sz w:val="24"/>
@@ -311,6 +325,7 @@
           <w:ilvl w:val="0"/>
           <w:numId w:val="1"/>
         </w:numPr>
+        <w:jc w:val="both"/>
         <w:rPr>
           <w:rFonts w:ascii="Times New Roman" w:hAnsi="Times New Roman" w:cs="Times New Roman"/>
           <w:sz w:val="24"/>
@@ -333,6 +348,7 @@
           <w:ilvl w:val="0"/>
           <w:numId w:val="1"/>
         </w:numPr>
+        <w:jc w:val="both"/>
         <w:rPr>
           <w:rFonts w:ascii="Times New Roman" w:hAnsi="Times New Roman" w:cs="Times New Roman"/>
           <w:sz w:val="24"/>
@@ -351,6 +367,7 @@
     <w:p>
       <w:pPr>
         <w:ind w:left="360"/>
+        <w:jc w:val="both"/>
         <w:rPr>
           <w:rFonts w:ascii="Times New Roman" w:hAnsi="Times New Roman" w:cs="Times New Roman"/>
           <w:sz w:val="24"/>
@@ -361,7 +378,7 @@
     <w:p>
       <w:pPr>
         <w:ind w:left="360"/>
-        <w:jc w:val="center"/>
+        <w:jc w:val="both"/>
         <w:rPr>
           <w:rFonts w:ascii="Times New Roman" w:hAnsi="Times New Roman" w:cs="Times New Roman"/>
           <w:caps/>
@@ -386,6 +403,7 @@
           <w:ilvl w:val="0"/>
           <w:numId w:val="2"/>
         </w:numPr>
+        <w:jc w:val="both"/>
         <w:rPr>
           <w:rFonts w:ascii="Times New Roman" w:hAnsi="Times New Roman" w:cs="Times New Roman"/>
           <w:sz w:val="24"/>
@@ -404,6 +422,7 @@
     <w:p>
       <w:pPr>
         <w:pStyle w:val="a3"/>
+        <w:jc w:val="both"/>
         <w:rPr>
           <w:rFonts w:ascii="Times New Roman" w:hAnsi="Times New Roman" w:cs="Times New Roman"/>
           <w:sz w:val="24"/>
@@ -414,6 +433,7 @@
     <w:p>
       <w:pPr>
         <w:pStyle w:val="a3"/>
+        <w:jc w:val="both"/>
         <w:rPr>
           <w:rFonts w:ascii="Times New Roman" w:hAnsi="Times New Roman" w:cs="Times New Roman"/>
           <w:sz w:val="24"/>
@@ -448,6 +468,7 @@
     <w:p>
       <w:pPr>
         <w:pStyle w:val="a3"/>
+        <w:jc w:val="both"/>
         <w:rPr>
           <w:rFonts w:ascii="Times New Roman" w:hAnsi="Times New Roman" w:cs="Times New Roman"/>
           <w:sz w:val="24"/>
@@ -458,6 +479,7 @@
     <w:p>
       <w:pPr>
         <w:pStyle w:val="a3"/>
+        <w:jc w:val="both"/>
         <w:rPr>
           <w:rFonts w:ascii="Times New Roman" w:hAnsi="Times New Roman" w:cs="Times New Roman"/>
           <w:sz w:val="24"/>
@@ -484,6 +506,7 @@
     <w:p>
       <w:pPr>
         <w:pStyle w:val="a3"/>
+        <w:jc w:val="both"/>
         <w:rPr>
           <w:rFonts w:ascii="Times New Roman" w:hAnsi="Times New Roman" w:cs="Times New Roman"/>
           <w:sz w:val="24"/>
@@ -498,6 +521,7 @@
           <w:ilvl w:val="0"/>
           <w:numId w:val="2"/>
         </w:numPr>
+        <w:jc w:val="both"/>
         <w:rPr>
           <w:rFonts w:ascii="Times New Roman" w:hAnsi="Times New Roman" w:cs="Times New Roman"/>
           <w:sz w:val="24"/>
@@ -516,6 +540,7 @@
     <w:p>
       <w:pPr>
         <w:pStyle w:val="a3"/>
+        <w:jc w:val="both"/>
         <w:rPr>
           <w:rFonts w:ascii="Times New Roman" w:hAnsi="Times New Roman" w:cs="Times New Roman"/>
           <w:sz w:val="24"/>
@@ -550,6 +575,7 @@
           </w:tcPr>
           <w:p>
             <w:pPr>
+              <w:jc w:val="both"/>
               <w:rPr>
                 <w:rFonts w:ascii="Times New Roman" w:eastAsia="Times New Roman" w:hAnsi="Times New Roman" w:cs="Times New Roman"/>
                 <w:color w:val="FFFFFF"/>
@@ -582,6 +608,7 @@
           </w:tcPr>
           <w:p>
             <w:pPr>
+              <w:jc w:val="both"/>
               <w:cnfStyle w:val="100000000000" w:firstRow="1" w:lastRow="0" w:firstColumn="0" w:lastColumn="0" w:oddVBand="0" w:evenVBand="0" w:oddHBand="0" w:evenHBand="0" w:firstRowFirstColumn="0" w:firstRowLastColumn="0" w:lastRowFirstColumn="0" w:lastRowLastColumn="0"/>
               <w:rPr>
                 <w:rFonts w:ascii="Times New Roman" w:eastAsia="Times New Roman" w:hAnsi="Times New Roman" w:cs="Times New Roman"/>
@@ -615,6 +642,7 @@
           </w:tcPr>
           <w:p>
             <w:pPr>
+              <w:jc w:val="both"/>
               <w:cnfStyle w:val="100000000000" w:firstRow="1" w:lastRow="0" w:firstColumn="0" w:lastColumn="0" w:oddVBand="0" w:evenVBand="0" w:oddHBand="0" w:evenHBand="0" w:firstRowFirstColumn="0" w:firstRowLastColumn="0" w:lastRowFirstColumn="0" w:lastRowLastColumn="0"/>
               <w:rPr>
                 <w:rFonts w:ascii="Times New Roman" w:eastAsia="Times New Roman" w:hAnsi="Times New Roman" w:cs="Times New Roman"/>
@@ -656,7 +684,7 @@
           </w:tcPr>
           <w:p>
             <w:pPr>
-              <w:jc w:val="right"/>
+              <w:jc w:val="both"/>
               <w:rPr>
                 <w:rFonts w:ascii="Times New Roman" w:eastAsia="Times New Roman" w:hAnsi="Times New Roman" w:cs="Times New Roman"/>
                 <w:color w:val="000000"/>
@@ -689,7 +717,7 @@
           </w:tcPr>
           <w:p>
             <w:pPr>
-              <w:jc w:val="right"/>
+              <w:jc w:val="both"/>
               <w:cnfStyle w:val="000000100000" w:firstRow="0" w:lastRow="0" w:firstColumn="0" w:lastColumn="0" w:oddVBand="0" w:evenVBand="0" w:oddHBand="1" w:evenHBand="0" w:firstRowFirstColumn="0" w:firstRowLastColumn="0" w:lastRowFirstColumn="0" w:lastRowLastColumn="0"/>
               <w:rPr>
                 <w:rFonts w:ascii="Times New Roman" w:eastAsia="Times New Roman" w:hAnsi="Times New Roman" w:cs="Times New Roman"/>
@@ -723,7 +751,7 @@
           </w:tcPr>
           <w:p>
             <w:pPr>
-              <w:jc w:val="right"/>
+              <w:jc w:val="both"/>
               <w:cnfStyle w:val="000000100000" w:firstRow="0" w:lastRow="0" w:firstColumn="0" w:lastColumn="0" w:oddVBand="0" w:evenVBand="0" w:oddHBand="1" w:evenHBand="0" w:firstRowFirstColumn="0" w:firstRowLastColumn="0" w:lastRowFirstColumn="0" w:lastRowLastColumn="0"/>
               <w:rPr>
                 <w:rFonts w:ascii="Times New Roman" w:eastAsia="Times New Roman" w:hAnsi="Times New Roman" w:cs="Times New Roman"/>
@@ -764,7 +792,7 @@
           </w:tcPr>
           <w:p>
             <w:pPr>
-              <w:jc w:val="right"/>
+              <w:jc w:val="both"/>
               <w:rPr>
                 <w:rFonts w:ascii="Times New Roman" w:eastAsia="Times New Roman" w:hAnsi="Times New Roman" w:cs="Times New Roman"/>
                 <w:color w:val="000000"/>
@@ -797,7 +825,7 @@
           </w:tcPr>
           <w:p>
             <w:pPr>
-              <w:jc w:val="right"/>
+              <w:jc w:val="both"/>
               <w:cnfStyle w:val="000000000000" w:firstRow="0" w:lastRow="0" w:firstColumn="0" w:lastColumn="0" w:oddVBand="0" w:evenVBand="0" w:oddHBand="0" w:evenHBand="0" w:firstRowFirstColumn="0" w:firstRowLastColumn="0" w:lastRowFirstColumn="0" w:lastRowLastColumn="0"/>
               <w:rPr>
                 <w:rFonts w:ascii="Times New Roman" w:eastAsia="Times New Roman" w:hAnsi="Times New Roman" w:cs="Times New Roman"/>
@@ -831,7 +859,7 @@
           </w:tcPr>
           <w:p>
             <w:pPr>
-              <w:jc w:val="right"/>
+              <w:jc w:val="both"/>
               <w:cnfStyle w:val="000000000000" w:firstRow="0" w:lastRow="0" w:firstColumn="0" w:lastColumn="0" w:oddVBand="0" w:evenVBand="0" w:oddHBand="0" w:evenHBand="0" w:firstRowFirstColumn="0" w:firstRowLastColumn="0" w:lastRowFirstColumn="0" w:lastRowLastColumn="0"/>
               <w:rPr>
                 <w:rFonts w:ascii="Times New Roman" w:eastAsia="Times New Roman" w:hAnsi="Times New Roman" w:cs="Times New Roman"/>
@@ -873,7 +901,7 @@
           </w:tcPr>
           <w:p>
             <w:pPr>
-              <w:jc w:val="right"/>
+              <w:jc w:val="both"/>
               <w:rPr>
                 <w:rFonts w:ascii="Times New Roman" w:eastAsia="Times New Roman" w:hAnsi="Times New Roman" w:cs="Times New Roman"/>
                 <w:color w:val="000000"/>
@@ -906,7 +934,7 @@
           </w:tcPr>
           <w:p>
             <w:pPr>
-              <w:jc w:val="right"/>
+              <w:jc w:val="both"/>
               <w:cnfStyle w:val="000000100000" w:firstRow="0" w:lastRow="0" w:firstColumn="0" w:lastColumn="0" w:oddVBand="0" w:evenVBand="0" w:oddHBand="1" w:evenHBand="0" w:firstRowFirstColumn="0" w:firstRowLastColumn="0" w:lastRowFirstColumn="0" w:lastRowLastColumn="0"/>
               <w:rPr>
                 <w:rFonts w:ascii="Times New Roman" w:eastAsia="Times New Roman" w:hAnsi="Times New Roman" w:cs="Times New Roman"/>
@@ -940,7 +968,7 @@
           </w:tcPr>
           <w:p>
             <w:pPr>
-              <w:jc w:val="right"/>
+              <w:jc w:val="both"/>
               <w:cnfStyle w:val="000000100000" w:firstRow="0" w:lastRow="0" w:firstColumn="0" w:lastColumn="0" w:oddVBand="0" w:evenVBand="0" w:oddHBand="1" w:evenHBand="0" w:firstRowFirstColumn="0" w:firstRowLastColumn="0" w:lastRowFirstColumn="0" w:lastRowLastColumn="0"/>
               <w:rPr>
                 <w:rFonts w:ascii="Times New Roman" w:eastAsia="Times New Roman" w:hAnsi="Times New Roman" w:cs="Times New Roman"/>
@@ -981,7 +1009,7 @@
           </w:tcPr>
           <w:p>
             <w:pPr>
-              <w:jc w:val="right"/>
+              <w:jc w:val="both"/>
               <w:rPr>
                 <w:rFonts w:ascii="Times New Roman" w:eastAsia="Times New Roman" w:hAnsi="Times New Roman" w:cs="Times New Roman"/>
                 <w:color w:val="000000"/>
@@ -1015,7 +1043,7 @@
           </w:tcPr>
           <w:p>
             <w:pPr>
-              <w:jc w:val="right"/>
+              <w:jc w:val="both"/>
               <w:cnfStyle w:val="000000000000" w:firstRow="0" w:lastRow="0" w:firstColumn="0" w:lastColumn="0" w:oddVBand="0" w:evenVBand="0" w:oddHBand="0" w:evenHBand="0" w:firstRowFirstColumn="0" w:firstRowLastColumn="0" w:lastRowFirstColumn="0" w:lastRowLastColumn="0"/>
               <w:rPr>
                 <w:rFonts w:ascii="Times New Roman" w:eastAsia="Times New Roman" w:hAnsi="Times New Roman" w:cs="Times New Roman"/>
@@ -1049,7 +1077,7 @@
           </w:tcPr>
           <w:p>
             <w:pPr>
-              <w:jc w:val="right"/>
+              <w:jc w:val="both"/>
               <w:cnfStyle w:val="000000000000" w:firstRow="0" w:lastRow="0" w:firstColumn="0" w:lastColumn="0" w:oddVBand="0" w:evenVBand="0" w:oddHBand="0" w:evenHBand="0" w:firstRowFirstColumn="0" w:firstRowLastColumn="0" w:lastRowFirstColumn="0" w:lastRowLastColumn="0"/>
               <w:rPr>
                 <w:rFonts w:ascii="Times New Roman" w:eastAsia="Times New Roman" w:hAnsi="Times New Roman" w:cs="Times New Roman"/>
@@ -1091,7 +1119,7 @@
           </w:tcPr>
           <w:p>
             <w:pPr>
-              <w:jc w:val="right"/>
+              <w:jc w:val="both"/>
               <w:rPr>
                 <w:rFonts w:ascii="Times New Roman" w:eastAsia="Times New Roman" w:hAnsi="Times New Roman" w:cs="Times New Roman"/>
                 <w:color w:val="000000"/>
@@ -1124,7 +1152,7 @@
           </w:tcPr>
           <w:p>
             <w:pPr>
-              <w:jc w:val="right"/>
+              <w:jc w:val="both"/>
               <w:cnfStyle w:val="000000100000" w:firstRow="0" w:lastRow="0" w:firstColumn="0" w:lastColumn="0" w:oddVBand="0" w:evenVBand="0" w:oddHBand="1" w:evenHBand="0" w:firstRowFirstColumn="0" w:firstRowLastColumn="0" w:lastRowFirstColumn="0" w:lastRowLastColumn="0"/>
               <w:rPr>
                 <w:rFonts w:ascii="Times New Roman" w:eastAsia="Times New Roman" w:hAnsi="Times New Roman" w:cs="Times New Roman"/>
@@ -1158,7 +1186,7 @@
           </w:tcPr>
           <w:p>
             <w:pPr>
-              <w:jc w:val="right"/>
+              <w:jc w:val="both"/>
               <w:cnfStyle w:val="000000100000" w:firstRow="0" w:lastRow="0" w:firstColumn="0" w:lastColumn="0" w:oddVBand="0" w:evenVBand="0" w:oddHBand="1" w:evenHBand="0" w:firstRowFirstColumn="0" w:firstRowLastColumn="0" w:lastRowFirstColumn="0" w:lastRowLastColumn="0"/>
               <w:rPr>
                 <w:rFonts w:ascii="Times New Roman" w:eastAsia="Times New Roman" w:hAnsi="Times New Roman" w:cs="Times New Roman"/>
@@ -1199,7 +1227,7 @@
           </w:tcPr>
           <w:p>
             <w:pPr>
-              <w:jc w:val="right"/>
+              <w:jc w:val="both"/>
               <w:rPr>
                 <w:rFonts w:ascii="Times New Roman" w:eastAsia="Times New Roman" w:hAnsi="Times New Roman" w:cs="Times New Roman"/>
                 <w:color w:val="000000"/>
@@ -1232,7 +1260,7 @@
           </w:tcPr>
           <w:p>
             <w:pPr>
-              <w:jc w:val="right"/>
+              <w:jc w:val="both"/>
               <w:cnfStyle w:val="000000000000" w:firstRow="0" w:lastRow="0" w:firstColumn="0" w:lastColumn="0" w:oddVBand="0" w:evenVBand="0" w:oddHBand="0" w:evenHBand="0" w:firstRowFirstColumn="0" w:firstRowLastColumn="0" w:lastRowFirstColumn="0" w:lastRowLastColumn="0"/>
               <w:rPr>
                 <w:rFonts w:ascii="Times New Roman" w:eastAsia="Times New Roman" w:hAnsi="Times New Roman" w:cs="Times New Roman"/>
@@ -1266,7 +1294,7 @@
           </w:tcPr>
           <w:p>
             <w:pPr>
-              <w:jc w:val="right"/>
+              <w:jc w:val="both"/>
               <w:cnfStyle w:val="000000000000" w:firstRow="0" w:lastRow="0" w:firstColumn="0" w:lastColumn="0" w:oddVBand="0" w:evenVBand="0" w:oddHBand="0" w:evenHBand="0" w:firstRowFirstColumn="0" w:firstRowLastColumn="0" w:lastRowFirstColumn="0" w:lastRowLastColumn="0"/>
               <w:rPr>
                 <w:rFonts w:ascii="Times New Roman" w:eastAsia="Times New Roman" w:hAnsi="Times New Roman" w:cs="Times New Roman"/>
@@ -1308,7 +1336,7 @@
           </w:tcPr>
           <w:p>
             <w:pPr>
-              <w:jc w:val="right"/>
+              <w:jc w:val="both"/>
               <w:rPr>
                 <w:rFonts w:ascii="Times New Roman" w:eastAsia="Times New Roman" w:hAnsi="Times New Roman" w:cs="Times New Roman"/>
                 <w:color w:val="000000"/>
@@ -1341,7 +1369,7 @@
           </w:tcPr>
           <w:p>
             <w:pPr>
-              <w:jc w:val="right"/>
+              <w:jc w:val="both"/>
               <w:cnfStyle w:val="000000100000" w:firstRow="0" w:lastRow="0" w:firstColumn="0" w:lastColumn="0" w:oddVBand="0" w:evenVBand="0" w:oddHBand="1" w:evenHBand="0" w:firstRowFirstColumn="0" w:firstRowLastColumn="0" w:lastRowFirstColumn="0" w:lastRowLastColumn="0"/>
               <w:rPr>
                 <w:rFonts w:ascii="Times New Roman" w:eastAsia="Times New Roman" w:hAnsi="Times New Roman" w:cs="Times New Roman"/>
@@ -1375,7 +1403,7 @@
           </w:tcPr>
           <w:p>
             <w:pPr>
-              <w:jc w:val="right"/>
+              <w:jc w:val="both"/>
               <w:cnfStyle w:val="000000100000" w:firstRow="0" w:lastRow="0" w:firstColumn="0" w:lastColumn="0" w:oddVBand="0" w:evenVBand="0" w:oddHBand="1" w:evenHBand="0" w:firstRowFirstColumn="0" w:firstRowLastColumn="0" w:lastRowFirstColumn="0" w:lastRowLastColumn="0"/>
               <w:rPr>
                 <w:rFonts w:ascii="Times New Roman" w:eastAsia="Times New Roman" w:hAnsi="Times New Roman" w:cs="Times New Roman"/>
@@ -1416,7 +1444,7 @@
           </w:tcPr>
           <w:p>
             <w:pPr>
-              <w:jc w:val="right"/>
+              <w:jc w:val="both"/>
               <w:rPr>
                 <w:rFonts w:ascii="Times New Roman" w:eastAsia="Times New Roman" w:hAnsi="Times New Roman" w:cs="Times New Roman"/>
                 <w:color w:val="000000"/>
@@ -1449,7 +1477,7 @@
           </w:tcPr>
           <w:p>
             <w:pPr>
-              <w:jc w:val="right"/>
+              <w:jc w:val="both"/>
               <w:cnfStyle w:val="000000000000" w:firstRow="0" w:lastRow="0" w:firstColumn="0" w:lastColumn="0" w:oddVBand="0" w:evenVBand="0" w:oddHBand="0" w:evenHBand="0" w:firstRowFirstColumn="0" w:firstRowLastColumn="0" w:lastRowFirstColumn="0" w:lastRowLastColumn="0"/>
               <w:rPr>
                 <w:rFonts w:ascii="Times New Roman" w:eastAsia="Times New Roman" w:hAnsi="Times New Roman" w:cs="Times New Roman"/>
@@ -1483,7 +1511,7 @@
           </w:tcPr>
           <w:p>
             <w:pPr>
-              <w:jc w:val="right"/>
+              <w:jc w:val="both"/>
               <w:cnfStyle w:val="000000000000" w:firstRow="0" w:lastRow="0" w:firstColumn="0" w:lastColumn="0" w:oddVBand="0" w:evenVBand="0" w:oddHBand="0" w:evenHBand="0" w:firstRowFirstColumn="0" w:firstRowLastColumn="0" w:lastRowFirstColumn="0" w:lastRowLastColumn="0"/>
               <w:rPr>
                 <w:rFonts w:ascii="Times New Roman" w:eastAsia="Times New Roman" w:hAnsi="Times New Roman" w:cs="Times New Roman"/>
@@ -1525,7 +1553,7 @@
           </w:tcPr>
           <w:p>
             <w:pPr>
-              <w:jc w:val="right"/>
+              <w:jc w:val="both"/>
               <w:rPr>
                 <w:rFonts w:ascii="Times New Roman" w:eastAsia="Times New Roman" w:hAnsi="Times New Roman" w:cs="Times New Roman"/>
                 <w:color w:val="000000"/>
@@ -1558,7 +1586,7 @@
           </w:tcPr>
           <w:p>
             <w:pPr>
-              <w:jc w:val="right"/>
+              <w:jc w:val="both"/>
               <w:cnfStyle w:val="000000100000" w:firstRow="0" w:lastRow="0" w:firstColumn="0" w:lastColumn="0" w:oddVBand="0" w:evenVBand="0" w:oddHBand="1" w:evenHBand="0" w:firstRowFirstColumn="0" w:firstRowLastColumn="0" w:lastRowFirstColumn="0" w:lastRowLastColumn="0"/>
               <w:rPr>
                 <w:rFonts w:ascii="Times New Roman" w:eastAsia="Times New Roman" w:hAnsi="Times New Roman" w:cs="Times New Roman"/>
@@ -1592,7 +1620,7 @@
           </w:tcPr>
           <w:p>
             <w:pPr>
-              <w:jc w:val="right"/>
+              <w:jc w:val="both"/>
               <w:cnfStyle w:val="000000100000" w:firstRow="0" w:lastRow="0" w:firstColumn="0" w:lastColumn="0" w:oddVBand="0" w:evenVBand="0" w:oddHBand="1" w:evenHBand="0" w:firstRowFirstColumn="0" w:firstRowLastColumn="0" w:lastRowFirstColumn="0" w:lastRowLastColumn="0"/>
               <w:rPr>
                 <w:rFonts w:ascii="Times New Roman" w:eastAsia="Times New Roman" w:hAnsi="Times New Roman" w:cs="Times New Roman"/>
@@ -1633,7 +1661,7 @@
           </w:tcPr>
           <w:p>
             <w:pPr>
-              <w:jc w:val="right"/>
+              <w:jc w:val="both"/>
               <w:rPr>
                 <w:rFonts w:ascii="Times New Roman" w:eastAsia="Times New Roman" w:hAnsi="Times New Roman" w:cs="Times New Roman"/>
                 <w:color w:val="000000"/>
@@ -1666,7 +1694,7 @@
           </w:tcPr>
           <w:p>
             <w:pPr>
-              <w:jc w:val="right"/>
+              <w:jc w:val="both"/>
               <w:cnfStyle w:val="000000000000" w:firstRow="0" w:lastRow="0" w:firstColumn="0" w:lastColumn="0" w:oddVBand="0" w:evenVBand="0" w:oddHBand="0" w:evenHBand="0" w:firstRowFirstColumn="0" w:firstRowLastColumn="0" w:lastRowFirstColumn="0" w:lastRowLastColumn="0"/>
               <w:rPr>
                 <w:rFonts w:ascii="Times New Roman" w:eastAsia="Times New Roman" w:hAnsi="Times New Roman" w:cs="Times New Roman"/>
@@ -1700,7 +1728,7 @@
           </w:tcPr>
           <w:p>
             <w:pPr>
-              <w:jc w:val="right"/>
+              <w:jc w:val="both"/>
               <w:cnfStyle w:val="000000000000" w:firstRow="0" w:lastRow="0" w:firstColumn="0" w:lastColumn="0" w:oddVBand="0" w:evenVBand="0" w:oddHBand="0" w:evenHBand="0" w:firstRowFirstColumn="0" w:firstRowLastColumn="0" w:lastRowFirstColumn="0" w:lastRowLastColumn="0"/>
               <w:rPr>
                 <w:rFonts w:ascii="Times New Roman" w:eastAsia="Times New Roman" w:hAnsi="Times New Roman" w:cs="Times New Roman"/>
@@ -1742,7 +1770,7 @@
           </w:tcPr>
           <w:p>
             <w:pPr>
-              <w:jc w:val="right"/>
+              <w:jc w:val="both"/>
               <w:rPr>
                 <w:rFonts w:ascii="Times New Roman" w:eastAsia="Times New Roman" w:hAnsi="Times New Roman" w:cs="Times New Roman"/>
                 <w:color w:val="000000"/>
@@ -1775,7 +1803,7 @@
           </w:tcPr>
           <w:p>
             <w:pPr>
-              <w:jc w:val="right"/>
+              <w:jc w:val="both"/>
               <w:cnfStyle w:val="000000100000" w:firstRow="0" w:lastRow="0" w:firstColumn="0" w:lastColumn="0" w:oddVBand="0" w:evenVBand="0" w:oddHBand="1" w:evenHBand="0" w:firstRowFirstColumn="0" w:firstRowLastColumn="0" w:lastRowFirstColumn="0" w:lastRowLastColumn="0"/>
               <w:rPr>
                 <w:rFonts w:ascii="Times New Roman" w:eastAsia="Times New Roman" w:hAnsi="Times New Roman" w:cs="Times New Roman"/>
@@ -1809,7 +1837,7 @@
           </w:tcPr>
           <w:p>
             <w:pPr>
-              <w:jc w:val="right"/>
+              <w:jc w:val="both"/>
               <w:cnfStyle w:val="000000100000" w:firstRow="0" w:lastRow="0" w:firstColumn="0" w:lastColumn="0" w:oddVBand="0" w:evenVBand="0" w:oddHBand="1" w:evenHBand="0" w:firstRowFirstColumn="0" w:firstRowLastColumn="0" w:lastRowFirstColumn="0" w:lastRowLastColumn="0"/>
               <w:rPr>
                 <w:rFonts w:ascii="Times New Roman" w:eastAsia="Times New Roman" w:hAnsi="Times New Roman" w:cs="Times New Roman"/>
@@ -1850,7 +1878,7 @@
           </w:tcPr>
           <w:p>
             <w:pPr>
-              <w:jc w:val="right"/>
+              <w:jc w:val="both"/>
               <w:rPr>
                 <w:rFonts w:ascii="Times New Roman" w:eastAsia="Times New Roman" w:hAnsi="Times New Roman" w:cs="Times New Roman"/>
                 <w:color w:val="000000"/>
@@ -1883,7 +1911,7 @@
           </w:tcPr>
           <w:p>
             <w:pPr>
-              <w:jc w:val="right"/>
+              <w:jc w:val="both"/>
               <w:cnfStyle w:val="000000000000" w:firstRow="0" w:lastRow="0" w:firstColumn="0" w:lastColumn="0" w:oddVBand="0" w:evenVBand="0" w:oddHBand="0" w:evenHBand="0" w:firstRowFirstColumn="0" w:firstRowLastColumn="0" w:lastRowFirstColumn="0" w:lastRowLastColumn="0"/>
               <w:rPr>
                 <w:rFonts w:ascii="Times New Roman" w:eastAsia="Times New Roman" w:hAnsi="Times New Roman" w:cs="Times New Roman"/>
@@ -1917,7 +1945,7 @@
           </w:tcPr>
           <w:p>
             <w:pPr>
-              <w:jc w:val="right"/>
+              <w:jc w:val="both"/>
               <w:cnfStyle w:val="000000000000" w:firstRow="0" w:lastRow="0" w:firstColumn="0" w:lastColumn="0" w:oddVBand="0" w:evenVBand="0" w:oddHBand="0" w:evenHBand="0" w:firstRowFirstColumn="0" w:firstRowLastColumn="0" w:lastRowFirstColumn="0" w:lastRowLastColumn="0"/>
               <w:rPr>
                 <w:rFonts w:ascii="Times New Roman" w:eastAsia="Times New Roman" w:hAnsi="Times New Roman" w:cs="Times New Roman"/>
@@ -1959,7 +1987,7 @@
           </w:tcPr>
           <w:p>
             <w:pPr>
-              <w:jc w:val="right"/>
+              <w:jc w:val="both"/>
               <w:rPr>
                 <w:rFonts w:ascii="Times New Roman" w:eastAsia="Times New Roman" w:hAnsi="Times New Roman" w:cs="Times New Roman"/>
                 <w:color w:val="000000"/>
@@ -1992,7 +2020,7 @@
           </w:tcPr>
           <w:p>
             <w:pPr>
-              <w:jc w:val="right"/>
+              <w:jc w:val="both"/>
               <w:cnfStyle w:val="000000100000" w:firstRow="0" w:lastRow="0" w:firstColumn="0" w:lastColumn="0" w:oddVBand="0" w:evenVBand="0" w:oddHBand="1" w:evenHBand="0" w:firstRowFirstColumn="0" w:firstRowLastColumn="0" w:lastRowFirstColumn="0" w:lastRowLastColumn="0"/>
               <w:rPr>
                 <w:rFonts w:ascii="Times New Roman" w:eastAsia="Times New Roman" w:hAnsi="Times New Roman" w:cs="Times New Roman"/>
@@ -2026,7 +2054,7 @@
           </w:tcPr>
           <w:p>
             <w:pPr>
-              <w:jc w:val="right"/>
+              <w:jc w:val="both"/>
               <w:cnfStyle w:val="000000100000" w:firstRow="0" w:lastRow="0" w:firstColumn="0" w:lastColumn="0" w:oddVBand="0" w:evenVBand="0" w:oddHBand="1" w:evenHBand="0" w:firstRowFirstColumn="0" w:firstRowLastColumn="0" w:lastRowFirstColumn="0" w:lastRowLastColumn="0"/>
               <w:rPr>
                 <w:rFonts w:ascii="Times New Roman" w:eastAsia="Times New Roman" w:hAnsi="Times New Roman" w:cs="Times New Roman"/>
@@ -2067,7 +2095,7 @@
           </w:tcPr>
           <w:p>
             <w:pPr>
-              <w:jc w:val="right"/>
+              <w:jc w:val="both"/>
               <w:rPr>
                 <w:rFonts w:ascii="Times New Roman" w:eastAsia="Times New Roman" w:hAnsi="Times New Roman" w:cs="Times New Roman"/>
                 <w:color w:val="000000"/>
@@ -2100,7 +2128,7 @@
           </w:tcPr>
           <w:p>
             <w:pPr>
-              <w:jc w:val="right"/>
+              <w:jc w:val="both"/>
               <w:cnfStyle w:val="000000000000" w:firstRow="0" w:lastRow="0" w:firstColumn="0" w:lastColumn="0" w:oddVBand="0" w:evenVBand="0" w:oddHBand="0" w:evenHBand="0" w:firstRowFirstColumn="0" w:firstRowLastColumn="0" w:lastRowFirstColumn="0" w:lastRowLastColumn="0"/>
               <w:rPr>
                 <w:rFonts w:ascii="Times New Roman" w:eastAsia="Times New Roman" w:hAnsi="Times New Roman" w:cs="Times New Roman"/>
@@ -2134,7 +2162,7 @@
           </w:tcPr>
           <w:p>
             <w:pPr>
-              <w:jc w:val="right"/>
+              <w:jc w:val="both"/>
               <w:cnfStyle w:val="000000000000" w:firstRow="0" w:lastRow="0" w:firstColumn="0" w:lastColumn="0" w:oddVBand="0" w:evenVBand="0" w:oddHBand="0" w:evenHBand="0" w:firstRowFirstColumn="0" w:firstRowLastColumn="0" w:lastRowFirstColumn="0" w:lastRowLastColumn="0"/>
               <w:rPr>
                 <w:rFonts w:ascii="Times New Roman" w:eastAsia="Times New Roman" w:hAnsi="Times New Roman" w:cs="Times New Roman"/>
@@ -2176,7 +2204,7 @@
           </w:tcPr>
           <w:p>
             <w:pPr>
-              <w:jc w:val="right"/>
+              <w:jc w:val="both"/>
               <w:rPr>
                 <w:rFonts w:ascii="Times New Roman" w:eastAsia="Times New Roman" w:hAnsi="Times New Roman" w:cs="Times New Roman"/>
                 <w:color w:val="000000"/>
@@ -2209,7 +2237,7 @@
           </w:tcPr>
           <w:p>
             <w:pPr>
-              <w:jc w:val="right"/>
+              <w:jc w:val="both"/>
               <w:cnfStyle w:val="000000100000" w:firstRow="0" w:lastRow="0" w:firstColumn="0" w:lastColumn="0" w:oddVBand="0" w:evenVBand="0" w:oddHBand="1" w:evenHBand="0" w:firstRowFirstColumn="0" w:firstRowLastColumn="0" w:lastRowFirstColumn="0" w:lastRowLastColumn="0"/>
               <w:rPr>
                 <w:rFonts w:ascii="Times New Roman" w:eastAsia="Times New Roman" w:hAnsi="Times New Roman" w:cs="Times New Roman"/>
@@ -2243,7 +2271,7 @@
           </w:tcPr>
           <w:p>
             <w:pPr>
-              <w:jc w:val="right"/>
+              <w:jc w:val="both"/>
               <w:cnfStyle w:val="000000100000" w:firstRow="0" w:lastRow="0" w:firstColumn="0" w:lastColumn="0" w:oddVBand="0" w:evenVBand="0" w:oddHBand="1" w:evenHBand="0" w:firstRowFirstColumn="0" w:firstRowLastColumn="0" w:lastRowFirstColumn="0" w:lastRowLastColumn="0"/>
               <w:rPr>
                 <w:rFonts w:ascii="Times New Roman" w:eastAsia="Times New Roman" w:hAnsi="Times New Roman" w:cs="Times New Roman"/>
@@ -2284,7 +2312,7 @@
           </w:tcPr>
           <w:p>
             <w:pPr>
-              <w:jc w:val="right"/>
+              <w:jc w:val="both"/>
               <w:rPr>
                 <w:rFonts w:ascii="Times New Roman" w:eastAsia="Times New Roman" w:hAnsi="Times New Roman" w:cs="Times New Roman"/>
                 <w:color w:val="000000"/>
@@ -2317,7 +2345,7 @@
           </w:tcPr>
           <w:p>
             <w:pPr>
-              <w:jc w:val="right"/>
+              <w:jc w:val="both"/>
               <w:cnfStyle w:val="000000000000" w:firstRow="0" w:lastRow="0" w:firstColumn="0" w:lastColumn="0" w:oddVBand="0" w:evenVBand="0" w:oddHBand="0" w:evenHBand="0" w:firstRowFirstColumn="0" w:firstRowLastColumn="0" w:lastRowFirstColumn="0" w:lastRowLastColumn="0"/>
               <w:rPr>
                 <w:rFonts w:ascii="Times New Roman" w:eastAsia="Times New Roman" w:hAnsi="Times New Roman" w:cs="Times New Roman"/>
@@ -2351,7 +2379,7 @@
           </w:tcPr>
           <w:p>
             <w:pPr>
-              <w:jc w:val="right"/>
+              <w:jc w:val="both"/>
               <w:cnfStyle w:val="000000000000" w:firstRow="0" w:lastRow="0" w:firstColumn="0" w:lastColumn="0" w:oddVBand="0" w:evenVBand="0" w:oddHBand="0" w:evenHBand="0" w:firstRowFirstColumn="0" w:firstRowLastColumn="0" w:lastRowFirstColumn="0" w:lastRowLastColumn="0"/>
               <w:rPr>
                 <w:rFonts w:ascii="Times New Roman" w:eastAsia="Times New Roman" w:hAnsi="Times New Roman" w:cs="Times New Roman"/>
@@ -2393,7 +2421,7 @@
           </w:tcPr>
           <w:p>
             <w:pPr>
-              <w:jc w:val="right"/>
+              <w:jc w:val="both"/>
               <w:rPr>
                 <w:rFonts w:ascii="Times New Roman" w:eastAsia="Times New Roman" w:hAnsi="Times New Roman" w:cs="Times New Roman"/>
                 <w:color w:val="000000"/>
@@ -2426,7 +2454,7 @@
           </w:tcPr>
           <w:p>
             <w:pPr>
-              <w:jc w:val="right"/>
+              <w:jc w:val="both"/>
               <w:cnfStyle w:val="000000100000" w:firstRow="0" w:lastRow="0" w:firstColumn="0" w:lastColumn="0" w:oddVBand="0" w:evenVBand="0" w:oddHBand="1" w:evenHBand="0" w:firstRowFirstColumn="0" w:firstRowLastColumn="0" w:lastRowFirstColumn="0" w:lastRowLastColumn="0"/>
               <w:rPr>
                 <w:rFonts w:ascii="Times New Roman" w:eastAsia="Times New Roman" w:hAnsi="Times New Roman" w:cs="Times New Roman"/>
@@ -2460,7 +2488,7 @@
           </w:tcPr>
           <w:p>
             <w:pPr>
-              <w:jc w:val="right"/>
+              <w:jc w:val="both"/>
               <w:cnfStyle w:val="000000100000" w:firstRow="0" w:lastRow="0" w:firstColumn="0" w:lastColumn="0" w:oddVBand="0" w:evenVBand="0" w:oddHBand="1" w:evenHBand="0" w:firstRowFirstColumn="0" w:firstRowLastColumn="0" w:lastRowFirstColumn="0" w:lastRowLastColumn="0"/>
               <w:rPr>
                 <w:rFonts w:ascii="Times New Roman" w:eastAsia="Times New Roman" w:hAnsi="Times New Roman" w:cs="Times New Roman"/>
@@ -2501,7 +2529,7 @@
           </w:tcPr>
           <w:p>
             <w:pPr>
-              <w:jc w:val="right"/>
+              <w:jc w:val="both"/>
               <w:rPr>
                 <w:rFonts w:ascii="Times New Roman" w:eastAsia="Times New Roman" w:hAnsi="Times New Roman" w:cs="Times New Roman"/>
                 <w:color w:val="000000"/>
@@ -2534,7 +2562,7 @@
           </w:tcPr>
           <w:p>
             <w:pPr>
-              <w:jc w:val="right"/>
+              <w:jc w:val="both"/>
               <w:cnfStyle w:val="000000000000" w:firstRow="0" w:lastRow="0" w:firstColumn="0" w:lastColumn="0" w:oddVBand="0" w:evenVBand="0" w:oddHBand="0" w:evenHBand="0" w:firstRowFirstColumn="0" w:firstRowLastColumn="0" w:lastRowFirstColumn="0" w:lastRowLastColumn="0"/>
               <w:rPr>
                 <w:rFonts w:ascii="Times New Roman" w:eastAsia="Times New Roman" w:hAnsi="Times New Roman" w:cs="Times New Roman"/>
@@ -2568,7 +2596,7 @@
           </w:tcPr>
           <w:p>
             <w:pPr>
-              <w:jc w:val="right"/>
+              <w:jc w:val="both"/>
               <w:cnfStyle w:val="000000000000" w:firstRow="0" w:lastRow="0" w:firstColumn="0" w:lastColumn="0" w:oddVBand="0" w:evenVBand="0" w:oddHBand="0" w:evenHBand="0" w:firstRowFirstColumn="0" w:firstRowLastColumn="0" w:lastRowFirstColumn="0" w:lastRowLastColumn="0"/>
               <w:rPr>
                 <w:rFonts w:ascii="Times New Roman" w:eastAsia="Times New Roman" w:hAnsi="Times New Roman" w:cs="Times New Roman"/>
@@ -2610,7 +2638,7 @@
           </w:tcPr>
           <w:p>
             <w:pPr>
-              <w:jc w:val="right"/>
+              <w:jc w:val="both"/>
               <w:rPr>
                 <w:rFonts w:ascii="Times New Roman" w:eastAsia="Times New Roman" w:hAnsi="Times New Roman" w:cs="Times New Roman"/>
                 <w:color w:val="000000"/>
@@ -2643,7 +2671,7 @@
           </w:tcPr>
           <w:p>
             <w:pPr>
-              <w:jc w:val="right"/>
+              <w:jc w:val="both"/>
               <w:cnfStyle w:val="000000100000" w:firstRow="0" w:lastRow="0" w:firstColumn="0" w:lastColumn="0" w:oddVBand="0" w:evenVBand="0" w:oddHBand="1" w:evenHBand="0" w:firstRowFirstColumn="0" w:firstRowLastColumn="0" w:lastRowFirstColumn="0" w:lastRowLastColumn="0"/>
               <w:rPr>
                 <w:rFonts w:ascii="Times New Roman" w:eastAsia="Times New Roman" w:hAnsi="Times New Roman" w:cs="Times New Roman"/>
@@ -2677,7 +2705,7 @@
           </w:tcPr>
           <w:p>
             <w:pPr>
-              <w:jc w:val="right"/>
+              <w:jc w:val="both"/>
               <w:cnfStyle w:val="000000100000" w:firstRow="0" w:lastRow="0" w:firstColumn="0" w:lastColumn="0" w:oddVBand="0" w:evenVBand="0" w:oddHBand="1" w:evenHBand="0" w:firstRowFirstColumn="0" w:firstRowLastColumn="0" w:lastRowFirstColumn="0" w:lastRowLastColumn="0"/>
               <w:rPr>
                 <w:rFonts w:ascii="Times New Roman" w:eastAsia="Times New Roman" w:hAnsi="Times New Roman" w:cs="Times New Roman"/>
@@ -2718,7 +2746,7 @@
           </w:tcPr>
           <w:p>
             <w:pPr>
-              <w:jc w:val="right"/>
+              <w:jc w:val="both"/>
               <w:rPr>
                 <w:rFonts w:ascii="Times New Roman" w:eastAsia="Times New Roman" w:hAnsi="Times New Roman" w:cs="Times New Roman"/>
                 <w:color w:val="000000"/>
@@ -2751,7 +2779,7 @@
           </w:tcPr>
           <w:p>
             <w:pPr>
-              <w:jc w:val="right"/>
+              <w:jc w:val="both"/>
               <w:cnfStyle w:val="000000000000" w:firstRow="0" w:lastRow="0" w:firstColumn="0" w:lastColumn="0" w:oddVBand="0" w:evenVBand="0" w:oddHBand="0" w:evenHBand="0" w:firstRowFirstColumn="0" w:firstRowLastColumn="0" w:lastRowFirstColumn="0" w:lastRowLastColumn="0"/>
               <w:rPr>
                 <w:rFonts w:ascii="Times New Roman" w:eastAsia="Times New Roman" w:hAnsi="Times New Roman" w:cs="Times New Roman"/>
@@ -2785,7 +2813,7 @@
           </w:tcPr>
           <w:p>
             <w:pPr>
-              <w:jc w:val="right"/>
+              <w:jc w:val="both"/>
               <w:cnfStyle w:val="000000000000" w:firstRow="0" w:lastRow="0" w:firstColumn="0" w:lastColumn="0" w:oddVBand="0" w:evenVBand="0" w:oddHBand="0" w:evenHBand="0" w:firstRowFirstColumn="0" w:firstRowLastColumn="0" w:lastRowFirstColumn="0" w:lastRowLastColumn="0"/>
               <w:rPr>
                 <w:rFonts w:ascii="Times New Roman" w:eastAsia="Times New Roman" w:hAnsi="Times New Roman" w:cs="Times New Roman"/>
@@ -2827,7 +2855,7 @@
           </w:tcPr>
           <w:p>
             <w:pPr>
-              <w:jc w:val="right"/>
+              <w:jc w:val="both"/>
               <w:rPr>
                 <w:rFonts w:ascii="Times New Roman" w:eastAsia="Times New Roman" w:hAnsi="Times New Roman" w:cs="Times New Roman"/>
                 <w:color w:val="000000"/>
@@ -2860,7 +2888,7 @@
           </w:tcPr>
           <w:p>
             <w:pPr>
-              <w:jc w:val="right"/>
+              <w:jc w:val="both"/>
               <w:cnfStyle w:val="000000100000" w:firstRow="0" w:lastRow="0" w:firstColumn="0" w:lastColumn="0" w:oddVBand="0" w:evenVBand="0" w:oddHBand="1" w:evenHBand="0" w:firstRowFirstColumn="0" w:firstRowLastColumn="0" w:lastRowFirstColumn="0" w:lastRowLastColumn="0"/>
               <w:rPr>
                 <w:rFonts w:ascii="Times New Roman" w:eastAsia="Times New Roman" w:hAnsi="Times New Roman" w:cs="Times New Roman"/>
@@ -2894,7 +2922,7 @@
           </w:tcPr>
           <w:p>
             <w:pPr>
-              <w:jc w:val="right"/>
+              <w:jc w:val="both"/>
               <w:cnfStyle w:val="000000100000" w:firstRow="0" w:lastRow="0" w:firstColumn="0" w:lastColumn="0" w:oddVBand="0" w:evenVBand="0" w:oddHBand="1" w:evenHBand="0" w:firstRowFirstColumn="0" w:firstRowLastColumn="0" w:lastRowFirstColumn="0" w:lastRowLastColumn="0"/>
               <w:rPr>
                 <w:rFonts w:ascii="Times New Roman" w:eastAsia="Times New Roman" w:hAnsi="Times New Roman" w:cs="Times New Roman"/>
@@ -2935,7 +2963,7 @@
           </w:tcPr>
           <w:p>
             <w:pPr>
-              <w:jc w:val="right"/>
+              <w:jc w:val="both"/>
               <w:rPr>
                 <w:rFonts w:ascii="Times New Roman" w:eastAsia="Times New Roman" w:hAnsi="Times New Roman" w:cs="Times New Roman"/>
                 <w:color w:val="000000"/>
@@ -2968,7 +2996,7 @@
           </w:tcPr>
           <w:p>
             <w:pPr>
-              <w:jc w:val="right"/>
+              <w:jc w:val="both"/>
               <w:cnfStyle w:val="000000000000" w:firstRow="0" w:lastRow="0" w:firstColumn="0" w:lastColumn="0" w:oddVBand="0" w:evenVBand="0" w:oddHBand="0" w:evenHBand="0" w:firstRowFirstColumn="0" w:firstRowLastColumn="0" w:lastRowFirstColumn="0" w:lastRowLastColumn="0"/>
               <w:rPr>
                 <w:rFonts w:ascii="Times New Roman" w:eastAsia="Times New Roman" w:hAnsi="Times New Roman" w:cs="Times New Roman"/>
@@ -3002,7 +3030,7 @@
           </w:tcPr>
           <w:p>
             <w:pPr>
-              <w:jc w:val="right"/>
+              <w:jc w:val="both"/>
               <w:cnfStyle w:val="000000000000" w:firstRow="0" w:lastRow="0" w:firstColumn="0" w:lastColumn="0" w:oddVBand="0" w:evenVBand="0" w:oddHBand="0" w:evenHBand="0" w:firstRowFirstColumn="0" w:firstRowLastColumn="0" w:lastRowFirstColumn="0" w:lastRowLastColumn="0"/>
               <w:rPr>
                 <w:rFonts w:ascii="Times New Roman" w:eastAsia="Times New Roman" w:hAnsi="Times New Roman" w:cs="Times New Roman"/>
@@ -3044,7 +3072,7 @@
           </w:tcPr>
           <w:p>
             <w:pPr>
-              <w:jc w:val="right"/>
+              <w:jc w:val="both"/>
               <w:rPr>
                 <w:rFonts w:ascii="Times New Roman" w:eastAsia="Times New Roman" w:hAnsi="Times New Roman" w:cs="Times New Roman"/>
                 <w:color w:val="000000"/>
@@ -3077,7 +3105,7 @@
           </w:tcPr>
           <w:p>
             <w:pPr>
-              <w:jc w:val="right"/>
+              <w:jc w:val="both"/>
               <w:cnfStyle w:val="000000100000" w:firstRow="0" w:lastRow="0" w:firstColumn="0" w:lastColumn="0" w:oddVBand="0" w:evenVBand="0" w:oddHBand="1" w:evenHBand="0" w:firstRowFirstColumn="0" w:firstRowLastColumn="0" w:lastRowFirstColumn="0" w:lastRowLastColumn="0"/>
               <w:rPr>
                 <w:rFonts w:ascii="Times New Roman" w:eastAsia="Times New Roman" w:hAnsi="Times New Roman" w:cs="Times New Roman"/>
@@ -3111,7 +3139,7 @@
           </w:tcPr>
           <w:p>
             <w:pPr>
-              <w:jc w:val="right"/>
+              <w:jc w:val="both"/>
               <w:cnfStyle w:val="000000100000" w:firstRow="0" w:lastRow="0" w:firstColumn="0" w:lastColumn="0" w:oddVBand="0" w:evenVBand="0" w:oddHBand="1" w:evenHBand="0" w:firstRowFirstColumn="0" w:firstRowLastColumn="0" w:lastRowFirstColumn="0" w:lastRowLastColumn="0"/>
               <w:rPr>
                 <w:rFonts w:ascii="Times New Roman" w:eastAsia="Times New Roman" w:hAnsi="Times New Roman" w:cs="Times New Roman"/>
@@ -3152,7 +3180,7 @@
           </w:tcPr>
           <w:p>
             <w:pPr>
-              <w:jc w:val="right"/>
+              <w:jc w:val="both"/>
               <w:rPr>
                 <w:rFonts w:ascii="Times New Roman" w:eastAsia="Times New Roman" w:hAnsi="Times New Roman" w:cs="Times New Roman"/>
                 <w:color w:val="000000"/>
@@ -3185,7 +3213,7 @@
           </w:tcPr>
           <w:p>
             <w:pPr>
-              <w:jc w:val="right"/>
+              <w:jc w:val="both"/>
               <w:cnfStyle w:val="000000000000" w:firstRow="0" w:lastRow="0" w:firstColumn="0" w:lastColumn="0" w:oddVBand="0" w:evenVBand="0" w:oddHBand="0" w:evenHBand="0" w:firstRowFirstColumn="0" w:firstRowLastColumn="0" w:lastRowFirstColumn="0" w:lastRowLastColumn="0"/>
               <w:rPr>
                 <w:rFonts w:ascii="Times New Roman" w:eastAsia="Times New Roman" w:hAnsi="Times New Roman" w:cs="Times New Roman"/>
@@ -3219,7 +3247,7 @@
           </w:tcPr>
           <w:p>
             <w:pPr>
-              <w:jc w:val="right"/>
+              <w:jc w:val="both"/>
               <w:cnfStyle w:val="000000000000" w:firstRow="0" w:lastRow="0" w:firstColumn="0" w:lastColumn="0" w:oddVBand="0" w:evenVBand="0" w:oddHBand="0" w:evenHBand="0" w:firstRowFirstColumn="0" w:firstRowLastColumn="0" w:lastRowFirstColumn="0" w:lastRowLastColumn="0"/>
               <w:rPr>
                 <w:rFonts w:ascii="Times New Roman" w:eastAsia="Times New Roman" w:hAnsi="Times New Roman" w:cs="Times New Roman"/>
@@ -3261,7 +3289,7 @@
           </w:tcPr>
           <w:p>
             <w:pPr>
-              <w:jc w:val="right"/>
+              <w:jc w:val="both"/>
               <w:rPr>
                 <w:rFonts w:ascii="Times New Roman" w:eastAsia="Times New Roman" w:hAnsi="Times New Roman" w:cs="Times New Roman"/>
                 <w:color w:val="000000"/>
@@ -3294,7 +3322,7 @@
           </w:tcPr>
           <w:p>
             <w:pPr>
-              <w:jc w:val="right"/>
+              <w:jc w:val="both"/>
               <w:cnfStyle w:val="000000100000" w:firstRow="0" w:lastRow="0" w:firstColumn="0" w:lastColumn="0" w:oddVBand="0" w:evenVBand="0" w:oddHBand="1" w:evenHBand="0" w:firstRowFirstColumn="0" w:firstRowLastColumn="0" w:lastRowFirstColumn="0" w:lastRowLastColumn="0"/>
               <w:rPr>
                 <w:rFonts w:ascii="Times New Roman" w:eastAsia="Times New Roman" w:hAnsi="Times New Roman" w:cs="Times New Roman"/>
@@ -3328,7 +3356,7 @@
           </w:tcPr>
           <w:p>
             <w:pPr>
-              <w:jc w:val="right"/>
+              <w:jc w:val="both"/>
               <w:cnfStyle w:val="000000100000" w:firstRow="0" w:lastRow="0" w:firstColumn="0" w:lastColumn="0" w:oddVBand="0" w:evenVBand="0" w:oddHBand="1" w:evenHBand="0" w:firstRowFirstColumn="0" w:firstRowLastColumn="0" w:lastRowFirstColumn="0" w:lastRowLastColumn="0"/>
               <w:rPr>
                 <w:rFonts w:ascii="Times New Roman" w:eastAsia="Times New Roman" w:hAnsi="Times New Roman" w:cs="Times New Roman"/>
@@ -3369,7 +3397,7 @@
           </w:tcPr>
           <w:p>
             <w:pPr>
-              <w:jc w:val="right"/>
+              <w:jc w:val="both"/>
               <w:rPr>
                 <w:rFonts w:ascii="Times New Roman" w:eastAsia="Times New Roman" w:hAnsi="Times New Roman" w:cs="Times New Roman"/>
                 <w:color w:val="000000"/>
@@ -3402,7 +3430,7 @@
           </w:tcPr>
           <w:p>
             <w:pPr>
-              <w:jc w:val="right"/>
+              <w:jc w:val="both"/>
               <w:cnfStyle w:val="000000000000" w:firstRow="0" w:lastRow="0" w:firstColumn="0" w:lastColumn="0" w:oddVBand="0" w:evenVBand="0" w:oddHBand="0" w:evenHBand="0" w:firstRowFirstColumn="0" w:firstRowLastColumn="0" w:lastRowFirstColumn="0" w:lastRowLastColumn="0"/>
               <w:rPr>
                 <w:rFonts w:ascii="Times New Roman" w:eastAsia="Times New Roman" w:hAnsi="Times New Roman" w:cs="Times New Roman"/>
@@ -3436,7 +3464,7 @@
           </w:tcPr>
           <w:p>
             <w:pPr>
-              <w:jc w:val="right"/>
+              <w:jc w:val="both"/>
               <w:cnfStyle w:val="000000000000" w:firstRow="0" w:lastRow="0" w:firstColumn="0" w:lastColumn="0" w:oddVBand="0" w:evenVBand="0" w:oddHBand="0" w:evenHBand="0" w:firstRowFirstColumn="0" w:firstRowLastColumn="0" w:lastRowFirstColumn="0" w:lastRowLastColumn="0"/>
               <w:rPr>
                 <w:rFonts w:ascii="Times New Roman" w:eastAsia="Times New Roman" w:hAnsi="Times New Roman" w:cs="Times New Roman"/>
@@ -3478,7 +3506,7 @@
           </w:tcPr>
           <w:p>
             <w:pPr>
-              <w:jc w:val="right"/>
+              <w:jc w:val="both"/>
               <w:rPr>
                 <w:rFonts w:ascii="Times New Roman" w:eastAsia="Times New Roman" w:hAnsi="Times New Roman" w:cs="Times New Roman"/>
                 <w:color w:val="000000"/>
@@ -3511,7 +3539,7 @@
           </w:tcPr>
           <w:p>
             <w:pPr>
-              <w:jc w:val="right"/>
+              <w:jc w:val="both"/>
               <w:cnfStyle w:val="000000100000" w:firstRow="0" w:lastRow="0" w:firstColumn="0" w:lastColumn="0" w:oddVBand="0" w:evenVBand="0" w:oddHBand="1" w:evenHBand="0" w:firstRowFirstColumn="0" w:firstRowLastColumn="0" w:lastRowFirstColumn="0" w:lastRowLastColumn="0"/>
               <w:rPr>
                 <w:rFonts w:ascii="Times New Roman" w:eastAsia="Times New Roman" w:hAnsi="Times New Roman" w:cs="Times New Roman"/>
@@ -3545,7 +3573,7 @@
           </w:tcPr>
           <w:p>
             <w:pPr>
-              <w:jc w:val="right"/>
+              <w:jc w:val="both"/>
               <w:cnfStyle w:val="000000100000" w:firstRow="0" w:lastRow="0" w:firstColumn="0" w:lastColumn="0" w:oddVBand="0" w:evenVBand="0" w:oddHBand="1" w:evenHBand="0" w:firstRowFirstColumn="0" w:firstRowLastColumn="0" w:lastRowFirstColumn="0" w:lastRowLastColumn="0"/>
               <w:rPr>
                 <w:rFonts w:ascii="Times New Roman" w:eastAsia="Times New Roman" w:hAnsi="Times New Roman" w:cs="Times New Roman"/>
@@ -3586,7 +3614,7 @@
           </w:tcPr>
           <w:p>
             <w:pPr>
-              <w:jc w:val="right"/>
+              <w:jc w:val="both"/>
               <w:rPr>
                 <w:rFonts w:ascii="Times New Roman" w:eastAsia="Times New Roman" w:hAnsi="Times New Roman" w:cs="Times New Roman"/>
                 <w:color w:val="000000"/>
@@ -3619,7 +3647,7 @@
           </w:tcPr>
           <w:p>
             <w:pPr>
-              <w:jc w:val="right"/>
+              <w:jc w:val="both"/>
               <w:cnfStyle w:val="000000000000" w:firstRow="0" w:lastRow="0" w:firstColumn="0" w:lastColumn="0" w:oddVBand="0" w:evenVBand="0" w:oddHBand="0" w:evenHBand="0" w:firstRowFirstColumn="0" w:firstRowLastColumn="0" w:lastRowFirstColumn="0" w:lastRowLastColumn="0"/>
               <w:rPr>
                 <w:rFonts w:ascii="Times New Roman" w:eastAsia="Times New Roman" w:hAnsi="Times New Roman" w:cs="Times New Roman"/>
@@ -3653,7 +3681,7 @@
           </w:tcPr>
           <w:p>
             <w:pPr>
-              <w:jc w:val="right"/>
+              <w:jc w:val="both"/>
               <w:cnfStyle w:val="000000000000" w:firstRow="0" w:lastRow="0" w:firstColumn="0" w:lastColumn="0" w:oddVBand="0" w:evenVBand="0" w:oddHBand="0" w:evenHBand="0" w:firstRowFirstColumn="0" w:firstRowLastColumn="0" w:lastRowFirstColumn="0" w:lastRowLastColumn="0"/>
               <w:rPr>
                 <w:rFonts w:ascii="Times New Roman" w:eastAsia="Times New Roman" w:hAnsi="Times New Roman" w:cs="Times New Roman"/>
@@ -3695,7 +3723,7 @@
           </w:tcPr>
           <w:p>
             <w:pPr>
-              <w:jc w:val="right"/>
+              <w:jc w:val="both"/>
               <w:rPr>
                 <w:rFonts w:ascii="Times New Roman" w:eastAsia="Times New Roman" w:hAnsi="Times New Roman" w:cs="Times New Roman"/>
                 <w:color w:val="000000"/>
@@ -3728,7 +3756,7 @@
           </w:tcPr>
           <w:p>
             <w:pPr>
-              <w:jc w:val="right"/>
+              <w:jc w:val="both"/>
               <w:cnfStyle w:val="000000100000" w:firstRow="0" w:lastRow="0" w:firstColumn="0" w:lastColumn="0" w:oddVBand="0" w:evenVBand="0" w:oddHBand="1" w:evenHBand="0" w:firstRowFirstColumn="0" w:firstRowLastColumn="0" w:lastRowFirstColumn="0" w:lastRowLastColumn="0"/>
               <w:rPr>
                 <w:rFonts w:ascii="Times New Roman" w:eastAsia="Times New Roman" w:hAnsi="Times New Roman" w:cs="Times New Roman"/>
@@ -3762,7 +3790,7 @@
           </w:tcPr>
           <w:p>
             <w:pPr>
-              <w:jc w:val="right"/>
+              <w:jc w:val="both"/>
               <w:cnfStyle w:val="000000100000" w:firstRow="0" w:lastRow="0" w:firstColumn="0" w:lastColumn="0" w:oddVBand="0" w:evenVBand="0" w:oddHBand="1" w:evenHBand="0" w:firstRowFirstColumn="0" w:firstRowLastColumn="0" w:lastRowFirstColumn="0" w:lastRowLastColumn="0"/>
               <w:rPr>
                 <w:rFonts w:ascii="Times New Roman" w:eastAsia="Times New Roman" w:hAnsi="Times New Roman" w:cs="Times New Roman"/>
@@ -3803,7 +3831,7 @@
           </w:tcPr>
           <w:p>
             <w:pPr>
-              <w:jc w:val="right"/>
+              <w:jc w:val="both"/>
               <w:rPr>
                 <w:rFonts w:ascii="Times New Roman" w:eastAsia="Times New Roman" w:hAnsi="Times New Roman" w:cs="Times New Roman"/>
                 <w:color w:val="000000"/>
@@ -3836,7 +3864,7 @@
           </w:tcPr>
           <w:p>
             <w:pPr>
-              <w:jc w:val="right"/>
+              <w:jc w:val="both"/>
               <w:cnfStyle w:val="000000000000" w:firstRow="0" w:lastRow="0" w:firstColumn="0" w:lastColumn="0" w:oddVBand="0" w:evenVBand="0" w:oddHBand="0" w:evenHBand="0" w:firstRowFirstColumn="0" w:firstRowLastColumn="0" w:lastRowFirstColumn="0" w:lastRowLastColumn="0"/>
               <w:rPr>
                 <w:rFonts w:ascii="Times New Roman" w:eastAsia="Times New Roman" w:hAnsi="Times New Roman" w:cs="Times New Roman"/>
@@ -3870,7 +3898,7 @@
           </w:tcPr>
           <w:p>
             <w:pPr>
-              <w:jc w:val="right"/>
+              <w:jc w:val="both"/>
               <w:cnfStyle w:val="000000000000" w:firstRow="0" w:lastRow="0" w:firstColumn="0" w:lastColumn="0" w:oddVBand="0" w:evenVBand="0" w:oddHBand="0" w:evenHBand="0" w:firstRowFirstColumn="0" w:firstRowLastColumn="0" w:lastRowFirstColumn="0" w:lastRowLastColumn="0"/>
               <w:rPr>
                 <w:rFonts w:ascii="Times New Roman" w:eastAsia="Times New Roman" w:hAnsi="Times New Roman" w:cs="Times New Roman"/>
@@ -3912,7 +3940,7 @@
           </w:tcPr>
           <w:p>
             <w:pPr>
-              <w:jc w:val="right"/>
+              <w:jc w:val="both"/>
               <w:rPr>
                 <w:rFonts w:ascii="Times New Roman" w:eastAsia="Times New Roman" w:hAnsi="Times New Roman" w:cs="Times New Roman"/>
                 <w:color w:val="000000"/>
@@ -3945,7 +3973,7 @@
           </w:tcPr>
           <w:p>
             <w:pPr>
-              <w:jc w:val="right"/>
+              <w:jc w:val="both"/>
               <w:cnfStyle w:val="000000100000" w:firstRow="0" w:lastRow="0" w:firstColumn="0" w:lastColumn="0" w:oddVBand="0" w:evenVBand="0" w:oddHBand="1" w:evenHBand="0" w:firstRowFirstColumn="0" w:firstRowLastColumn="0" w:lastRowFirstColumn="0" w:lastRowLastColumn="0"/>
               <w:rPr>
                 <w:rFonts w:ascii="Times New Roman" w:eastAsia="Times New Roman" w:hAnsi="Times New Roman" w:cs="Times New Roman"/>
@@ -3979,7 +4007,7 @@
           </w:tcPr>
           <w:p>
             <w:pPr>
-              <w:jc w:val="right"/>
+              <w:jc w:val="both"/>
               <w:cnfStyle w:val="000000100000" w:firstRow="0" w:lastRow="0" w:firstColumn="0" w:lastColumn="0" w:oddVBand="0" w:evenVBand="0" w:oddHBand="1" w:evenHBand="0" w:firstRowFirstColumn="0" w:firstRowLastColumn="0" w:lastRowFirstColumn="0" w:lastRowLastColumn="0"/>
               <w:rPr>
                 <w:rFonts w:ascii="Times New Roman" w:eastAsia="Times New Roman" w:hAnsi="Times New Roman" w:cs="Times New Roman"/>
@@ -4010,6 +4038,7 @@
     <w:p>
       <w:pPr>
         <w:pStyle w:val="a3"/>
+        <w:jc w:val="both"/>
         <w:rPr>
           <w:rFonts w:ascii="Times New Roman" w:hAnsi="Times New Roman" w:cs="Times New Roman"/>
           <w:sz w:val="24"/>
@@ -4020,6 +4049,7 @@
     <w:p>
       <w:pPr>
         <w:pStyle w:val="a3"/>
+        <w:jc w:val="both"/>
         <w:rPr>
           <w:rFonts w:ascii="Times New Roman" w:hAnsi="Times New Roman" w:cs="Times New Roman"/>
           <w:sz w:val="24"/>
@@ -4046,6 +4076,7 @@
     <w:p>
       <w:pPr>
         <w:pStyle w:val="a3"/>
+        <w:jc w:val="both"/>
         <w:rPr>
           <w:rFonts w:ascii="Times New Roman" w:hAnsi="Times New Roman" w:cs="Times New Roman"/>
           <w:sz w:val="24"/>
@@ -4060,6 +4091,7 @@
           <w:ilvl w:val="0"/>
           <w:numId w:val="2"/>
         </w:numPr>
+        <w:jc w:val="both"/>
         <w:rPr>
           <w:rFonts w:ascii="Times New Roman" w:hAnsi="Times New Roman" w:cs="Times New Roman"/>
           <w:sz w:val="24"/>
@@ -4078,6 +4110,7 @@
     <w:p>
       <w:pPr>
         <w:pStyle w:val="a3"/>
+        <w:jc w:val="both"/>
         <w:rPr>
           <w:rFonts w:ascii="Times New Roman" w:hAnsi="Times New Roman" w:cs="Times New Roman"/>
           <w:sz w:val="24"/>
@@ -4111,6 +4144,7 @@
           </w:tcPr>
           <w:p>
             <w:pPr>
+              <w:jc w:val="both"/>
               <w:rPr>
                 <w:rFonts w:ascii="Times New Roman" w:eastAsia="Times New Roman" w:hAnsi="Times New Roman" w:cs="Times New Roman"/>
                 <w:kern w:val="0"/>
@@ -4140,7 +4174,7 @@
           </w:tcPr>
           <w:p>
             <w:pPr>
-              <w:jc w:val="right"/>
+              <w:jc w:val="both"/>
               <w:cnfStyle w:val="100000000000" w:firstRow="1" w:lastRow="0" w:firstColumn="0" w:lastColumn="0" w:oddVBand="0" w:evenVBand="0" w:oddHBand="0" w:evenHBand="0" w:firstRowFirstColumn="0" w:firstRowLastColumn="0" w:lastRowFirstColumn="0" w:lastRowLastColumn="0"/>
               <w:rPr>
                 <w:rFonts w:ascii="Times New Roman" w:eastAsia="Times New Roman" w:hAnsi="Times New Roman" w:cs="Times New Roman"/>
@@ -4171,7 +4205,7 @@
           </w:tcPr>
           <w:p>
             <w:pPr>
-              <w:jc w:val="right"/>
+              <w:jc w:val="both"/>
               <w:cnfStyle w:val="100000000000" w:firstRow="1" w:lastRow="0" w:firstColumn="0" w:lastColumn="0" w:oddVBand="0" w:evenVBand="0" w:oddHBand="0" w:evenHBand="0" w:firstRowFirstColumn="0" w:firstRowLastColumn="0" w:lastRowFirstColumn="0" w:lastRowLastColumn="0"/>
               <w:rPr>
                 <w:rFonts w:ascii="Times New Roman" w:eastAsia="Times New Roman" w:hAnsi="Times New Roman" w:cs="Times New Roman"/>
@@ -4210,6 +4244,7 @@
           </w:tcPr>
           <w:p>
             <w:pPr>
+              <w:jc w:val="both"/>
               <w:rPr>
                 <w:rFonts w:ascii="Times New Roman" w:eastAsia="Times New Roman" w:hAnsi="Times New Roman" w:cs="Times New Roman"/>
                 <w:color w:val="000000"/>
@@ -4241,7 +4276,7 @@
           </w:tcPr>
           <w:p>
             <w:pPr>
-              <w:jc w:val="right"/>
+              <w:jc w:val="both"/>
               <w:cnfStyle w:val="000000100000" w:firstRow="0" w:lastRow="0" w:firstColumn="0" w:lastColumn="0" w:oddVBand="0" w:evenVBand="0" w:oddHBand="1" w:evenHBand="0" w:firstRowFirstColumn="0" w:firstRowLastColumn="0" w:lastRowFirstColumn="0" w:lastRowLastColumn="0"/>
               <w:rPr>
                 <w:rFonts w:ascii="Times New Roman" w:eastAsia="Times New Roman" w:hAnsi="Times New Roman" w:cs="Times New Roman"/>
@@ -4274,7 +4309,7 @@
           </w:tcPr>
           <w:p>
             <w:pPr>
-              <w:jc w:val="right"/>
+              <w:jc w:val="both"/>
               <w:cnfStyle w:val="000000100000" w:firstRow="0" w:lastRow="0" w:firstColumn="0" w:lastColumn="0" w:oddVBand="0" w:evenVBand="0" w:oddHBand="1" w:evenHBand="0" w:firstRowFirstColumn="0" w:firstRowLastColumn="0" w:lastRowFirstColumn="0" w:lastRowLastColumn="0"/>
               <w:rPr>
                 <w:rFonts w:ascii="Times New Roman" w:eastAsia="Times New Roman" w:hAnsi="Times New Roman" w:cs="Times New Roman"/>
@@ -4315,6 +4350,7 @@
           </w:tcPr>
           <w:p>
             <w:pPr>
+              <w:jc w:val="both"/>
               <w:rPr>
                 <w:rFonts w:ascii="Times New Roman" w:eastAsia="Times New Roman" w:hAnsi="Times New Roman" w:cs="Times New Roman"/>
                 <w:color w:val="000000"/>
@@ -4347,7 +4383,7 @@
           </w:tcPr>
           <w:p>
             <w:pPr>
-              <w:jc w:val="right"/>
+              <w:jc w:val="both"/>
               <w:cnfStyle w:val="000000000000" w:firstRow="0" w:lastRow="0" w:firstColumn="0" w:lastColumn="0" w:oddVBand="0" w:evenVBand="0" w:oddHBand="0" w:evenHBand="0" w:firstRowFirstColumn="0" w:firstRowLastColumn="0" w:lastRowFirstColumn="0" w:lastRowLastColumn="0"/>
               <w:rPr>
                 <w:rFonts w:ascii="Times New Roman" w:eastAsia="Times New Roman" w:hAnsi="Times New Roman" w:cs="Times New Roman"/>
@@ -4381,7 +4417,7 @@
           </w:tcPr>
           <w:p>
             <w:pPr>
-              <w:jc w:val="right"/>
+              <w:jc w:val="both"/>
               <w:cnfStyle w:val="000000000000" w:firstRow="0" w:lastRow="0" w:firstColumn="0" w:lastColumn="0" w:oddVBand="0" w:evenVBand="0" w:oddHBand="0" w:evenHBand="0" w:firstRowFirstColumn="0" w:firstRowLastColumn="0" w:lastRowFirstColumn="0" w:lastRowLastColumn="0"/>
               <w:rPr>
                 <w:rFonts w:ascii="Times New Roman" w:eastAsia="Times New Roman" w:hAnsi="Times New Roman" w:cs="Times New Roman"/>
@@ -4423,6 +4459,7 @@
           </w:tcPr>
           <w:p>
             <w:pPr>
+              <w:jc w:val="both"/>
               <w:rPr>
                 <w:rFonts w:ascii="Times New Roman" w:eastAsia="Times New Roman" w:hAnsi="Times New Roman" w:cs="Times New Roman"/>
                 <w:color w:val="000000"/>
@@ -4455,7 +4492,7 @@
           </w:tcPr>
           <w:p>
             <w:pPr>
-              <w:jc w:val="right"/>
+              <w:jc w:val="both"/>
               <w:cnfStyle w:val="000000100000" w:firstRow="0" w:lastRow="0" w:firstColumn="0" w:lastColumn="0" w:oddVBand="0" w:evenVBand="0" w:oddHBand="1" w:evenHBand="0" w:firstRowFirstColumn="0" w:firstRowLastColumn="0" w:lastRowFirstColumn="0" w:lastRowLastColumn="0"/>
               <w:rPr>
                 <w:rFonts w:ascii="Times New Roman" w:eastAsia="Times New Roman" w:hAnsi="Times New Roman" w:cs="Times New Roman"/>
@@ -4489,7 +4526,7 @@
           </w:tcPr>
           <w:p>
             <w:pPr>
-              <w:jc w:val="right"/>
+              <w:jc w:val="both"/>
               <w:cnfStyle w:val="000000100000" w:firstRow="0" w:lastRow="0" w:firstColumn="0" w:lastColumn="0" w:oddVBand="0" w:evenVBand="0" w:oddHBand="1" w:evenHBand="0" w:firstRowFirstColumn="0" w:firstRowLastColumn="0" w:lastRowFirstColumn="0" w:lastRowLastColumn="0"/>
               <w:rPr>
                 <w:rFonts w:ascii="Times New Roman" w:eastAsia="Times New Roman" w:hAnsi="Times New Roman" w:cs="Times New Roman"/>
@@ -4530,6 +4567,7 @@
           </w:tcPr>
           <w:p>
             <w:pPr>
+              <w:jc w:val="both"/>
               <w:rPr>
                 <w:rFonts w:ascii="Times New Roman" w:eastAsia="Times New Roman" w:hAnsi="Times New Roman" w:cs="Times New Roman"/>
                 <w:color w:val="000000"/>
@@ -4562,7 +4600,7 @@
           </w:tcPr>
           <w:p>
             <w:pPr>
-              <w:jc w:val="right"/>
+              <w:jc w:val="both"/>
               <w:cnfStyle w:val="000000000000" w:firstRow="0" w:lastRow="0" w:firstColumn="0" w:lastColumn="0" w:oddVBand="0" w:evenVBand="0" w:oddHBand="0" w:evenHBand="0" w:firstRowFirstColumn="0" w:firstRowLastColumn="0" w:lastRowFirstColumn="0" w:lastRowLastColumn="0"/>
               <w:rPr>
                 <w:rFonts w:ascii="Times New Roman" w:eastAsia="Times New Roman" w:hAnsi="Times New Roman" w:cs="Times New Roman"/>
@@ -4596,7 +4634,7 @@
           </w:tcPr>
           <w:p>
             <w:pPr>
-              <w:jc w:val="right"/>
+              <w:jc w:val="both"/>
               <w:cnfStyle w:val="000000000000" w:firstRow="0" w:lastRow="0" w:firstColumn="0" w:lastColumn="0" w:oddVBand="0" w:evenVBand="0" w:oddHBand="0" w:evenHBand="0" w:firstRowFirstColumn="0" w:firstRowLastColumn="0" w:lastRowFirstColumn="0" w:lastRowLastColumn="0"/>
               <w:rPr>
                 <w:rFonts w:ascii="Times New Roman" w:eastAsia="Times New Roman" w:hAnsi="Times New Roman" w:cs="Times New Roman"/>
@@ -4638,6 +4676,7 @@
           </w:tcPr>
           <w:p>
             <w:pPr>
+              <w:jc w:val="both"/>
               <w:rPr>
                 <w:rFonts w:ascii="Times New Roman" w:eastAsia="Times New Roman" w:hAnsi="Times New Roman" w:cs="Times New Roman"/>
                 <w:color w:val="000000"/>
@@ -4670,7 +4709,7 @@
           </w:tcPr>
           <w:p>
             <w:pPr>
-              <w:jc w:val="right"/>
+              <w:jc w:val="both"/>
               <w:cnfStyle w:val="000000100000" w:firstRow="0" w:lastRow="0" w:firstColumn="0" w:lastColumn="0" w:oddVBand="0" w:evenVBand="0" w:oddHBand="1" w:evenHBand="0" w:firstRowFirstColumn="0" w:firstRowLastColumn="0" w:lastRowFirstColumn="0" w:lastRowLastColumn="0"/>
               <w:rPr>
                 <w:rFonts w:ascii="Times New Roman" w:eastAsia="Times New Roman" w:hAnsi="Times New Roman" w:cs="Times New Roman"/>
@@ -4704,7 +4743,7 @@
           </w:tcPr>
           <w:p>
             <w:pPr>
-              <w:jc w:val="right"/>
+              <w:jc w:val="both"/>
               <w:cnfStyle w:val="000000100000" w:firstRow="0" w:lastRow="0" w:firstColumn="0" w:lastColumn="0" w:oddVBand="0" w:evenVBand="0" w:oddHBand="1" w:evenHBand="0" w:firstRowFirstColumn="0" w:firstRowLastColumn="0" w:lastRowFirstColumn="0" w:lastRowLastColumn="0"/>
               <w:rPr>
                 <w:rFonts w:ascii="Times New Roman" w:eastAsia="Times New Roman" w:hAnsi="Times New Roman" w:cs="Times New Roman"/>
@@ -4735,6 +4774,7 @@
     <w:p>
       <w:pPr>
         <w:pStyle w:val="a3"/>
+        <w:jc w:val="both"/>
         <w:rPr>
           <w:rFonts w:ascii="Times New Roman" w:hAnsi="Times New Roman" w:cs="Times New Roman"/>
           <w:sz w:val="24"/>
@@ -4745,6 +4785,7 @@
     <w:p>
       <w:pPr>
         <w:pStyle w:val="a3"/>
+        <w:jc w:val="both"/>
         <w:rPr>
           <w:rFonts w:ascii="Times New Roman" w:hAnsi="Times New Roman" w:cs="Times New Roman"/>
           <w:sz w:val="24"/>
@@ -4759,6 +4800,7 @@
           <w:ilvl w:val="0"/>
           <w:numId w:val="2"/>
         </w:numPr>
+        <w:jc w:val="both"/>
         <w:rPr>
           <w:rFonts w:ascii="Times New Roman" w:hAnsi="Times New Roman" w:cs="Times New Roman"/>
           <w:sz w:val="24"/>
@@ -4777,6 +4819,7 @@
     <w:p>
       <w:pPr>
         <w:pStyle w:val="a3"/>
+        <w:jc w:val="both"/>
         <w:rPr>
           <w:rFonts w:ascii="Times New Roman" w:hAnsi="Times New Roman" w:cs="Times New Roman"/>
           <w:sz w:val="24"/>
@@ -4810,6 +4853,7 @@
           </w:tcPr>
           <w:p>
             <w:pPr>
+              <w:jc w:val="both"/>
               <w:rPr>
                 <w:rFonts w:ascii="Times New Roman" w:eastAsia="Times New Roman" w:hAnsi="Times New Roman" w:cs="Times New Roman"/>
                 <w:kern w:val="0"/>
@@ -4839,7 +4883,7 @@
           </w:tcPr>
           <w:p>
             <w:pPr>
-              <w:jc w:val="right"/>
+              <w:jc w:val="both"/>
               <w:cnfStyle w:val="100000000000" w:firstRow="1" w:lastRow="0" w:firstColumn="0" w:lastColumn="0" w:oddVBand="0" w:evenVBand="0" w:oddHBand="0" w:evenHBand="0" w:firstRowFirstColumn="0" w:firstRowLastColumn="0" w:lastRowFirstColumn="0" w:lastRowLastColumn="0"/>
               <w:rPr>
                 <w:rFonts w:ascii="Times New Roman" w:eastAsia="Times New Roman" w:hAnsi="Times New Roman" w:cs="Times New Roman"/>
@@ -4870,7 +4914,7 @@
           </w:tcPr>
           <w:p>
             <w:pPr>
-              <w:jc w:val="right"/>
+              <w:jc w:val="both"/>
               <w:cnfStyle w:val="100000000000" w:firstRow="1" w:lastRow="0" w:firstColumn="0" w:lastColumn="0" w:oddVBand="0" w:evenVBand="0" w:oddHBand="0" w:evenHBand="0" w:firstRowFirstColumn="0" w:firstRowLastColumn="0" w:lastRowFirstColumn="0" w:lastRowLastColumn="0"/>
               <w:rPr>
                 <w:rFonts w:ascii="Times New Roman" w:eastAsia="Times New Roman" w:hAnsi="Times New Roman" w:cs="Times New Roman"/>
@@ -4910,6 +4954,7 @@
           </w:tcPr>
           <w:p>
             <w:pPr>
+              <w:jc w:val="both"/>
               <w:rPr>
                 <w:rFonts w:ascii="Times New Roman" w:eastAsia="Times New Roman" w:hAnsi="Times New Roman" w:cs="Times New Roman"/>
                 <w:color w:val="000000"/>
@@ -4942,7 +4987,7 @@
           </w:tcPr>
           <w:p>
             <w:pPr>
-              <w:jc w:val="right"/>
+              <w:jc w:val="both"/>
               <w:cnfStyle w:val="000000100000" w:firstRow="0" w:lastRow="0" w:firstColumn="0" w:lastColumn="0" w:oddVBand="0" w:evenVBand="0" w:oddHBand="1" w:evenHBand="0" w:firstRowFirstColumn="0" w:firstRowLastColumn="0" w:lastRowFirstColumn="0" w:lastRowLastColumn="0"/>
               <w:rPr>
                 <w:rFonts w:ascii="Times New Roman" w:eastAsia="Times New Roman" w:hAnsi="Times New Roman" w:cs="Times New Roman"/>
@@ -4976,7 +5021,7 @@
           </w:tcPr>
           <w:p>
             <w:pPr>
-              <w:jc w:val="right"/>
+              <w:jc w:val="both"/>
               <w:cnfStyle w:val="000000100000" w:firstRow="0" w:lastRow="0" w:firstColumn="0" w:lastColumn="0" w:oddVBand="0" w:evenVBand="0" w:oddHBand="1" w:evenHBand="0" w:firstRowFirstColumn="0" w:firstRowLastColumn="0" w:lastRowFirstColumn="0" w:lastRowLastColumn="0"/>
               <w:rPr>
                 <w:rFonts w:ascii="Times New Roman" w:eastAsia="Times New Roman" w:hAnsi="Times New Roman" w:cs="Times New Roman"/>
@@ -5017,6 +5062,7 @@
           </w:tcPr>
           <w:p>
             <w:pPr>
+              <w:jc w:val="both"/>
               <w:rPr>
                 <w:rFonts w:ascii="Times New Roman" w:eastAsia="Times New Roman" w:hAnsi="Times New Roman" w:cs="Times New Roman"/>
                 <w:color w:val="000000"/>
@@ -5049,7 +5095,7 @@
           </w:tcPr>
           <w:p>
             <w:pPr>
-              <w:jc w:val="right"/>
+              <w:jc w:val="both"/>
               <w:cnfStyle w:val="000000000000" w:firstRow="0" w:lastRow="0" w:firstColumn="0" w:lastColumn="0" w:oddVBand="0" w:evenVBand="0" w:oddHBand="0" w:evenHBand="0" w:firstRowFirstColumn="0" w:firstRowLastColumn="0" w:lastRowFirstColumn="0" w:lastRowLastColumn="0"/>
               <w:rPr>
                 <w:rFonts w:ascii="Times New Roman" w:eastAsia="Times New Roman" w:hAnsi="Times New Roman" w:cs="Times New Roman"/>
@@ -5083,7 +5129,7 @@
           </w:tcPr>
           <w:p>
             <w:pPr>
-              <w:jc w:val="right"/>
+              <w:jc w:val="both"/>
               <w:cnfStyle w:val="000000000000" w:firstRow="0" w:lastRow="0" w:firstColumn="0" w:lastColumn="0" w:oddVBand="0" w:evenVBand="0" w:oddHBand="0" w:evenHBand="0" w:firstRowFirstColumn="0" w:firstRowLastColumn="0" w:lastRowFirstColumn="0" w:lastRowLastColumn="0"/>
               <w:rPr>
                 <w:rFonts w:ascii="Times New Roman" w:eastAsia="Times New Roman" w:hAnsi="Times New Roman" w:cs="Times New Roman"/>
@@ -5125,6 +5171,7 @@
           </w:tcPr>
           <w:p>
             <w:pPr>
+              <w:jc w:val="both"/>
               <w:rPr>
                 <w:rFonts w:ascii="Times New Roman" w:eastAsia="Times New Roman" w:hAnsi="Times New Roman" w:cs="Times New Roman"/>
                 <w:color w:val="000000"/>
@@ -5157,7 +5204,7 @@
           </w:tcPr>
           <w:p>
             <w:pPr>
-              <w:jc w:val="right"/>
+              <w:jc w:val="both"/>
               <w:cnfStyle w:val="000000100000" w:firstRow="0" w:lastRow="0" w:firstColumn="0" w:lastColumn="0" w:oddVBand="0" w:evenVBand="0" w:oddHBand="1" w:evenHBand="0" w:firstRowFirstColumn="0" w:firstRowLastColumn="0" w:lastRowFirstColumn="0" w:lastRowLastColumn="0"/>
               <w:rPr>
                 <w:rFonts w:ascii="Times New Roman" w:eastAsia="Times New Roman" w:hAnsi="Times New Roman" w:cs="Times New Roman"/>
@@ -5191,7 +5238,7 @@
           </w:tcPr>
           <w:p>
             <w:pPr>
-              <w:jc w:val="right"/>
+              <w:jc w:val="both"/>
               <w:cnfStyle w:val="000000100000" w:firstRow="0" w:lastRow="0" w:firstColumn="0" w:lastColumn="0" w:oddVBand="0" w:evenVBand="0" w:oddHBand="1" w:evenHBand="0" w:firstRowFirstColumn="0" w:firstRowLastColumn="0" w:lastRowFirstColumn="0" w:lastRowLastColumn="0"/>
               <w:rPr>
                 <w:rFonts w:ascii="Times New Roman" w:eastAsia="Times New Roman" w:hAnsi="Times New Roman" w:cs="Times New Roman"/>
@@ -5222,6 +5269,7 @@
     <w:p>
       <w:pPr>
         <w:pStyle w:val="a3"/>
+        <w:jc w:val="both"/>
         <w:rPr>
           <w:rFonts w:ascii="Times New Roman" w:hAnsi="Times New Roman" w:cs="Times New Roman"/>
           <w:sz w:val="24"/>
@@ -5236,6 +5284,7 @@
           <w:ilvl w:val="0"/>
           <w:numId w:val="2"/>
         </w:numPr>
+        <w:jc w:val="both"/>
         <w:rPr>
           <w:rFonts w:ascii="Times New Roman" w:hAnsi="Times New Roman" w:cs="Times New Roman"/>
           <w:sz w:val="24"/>
@@ -5254,6 +5303,7 @@
     <w:p>
       <w:pPr>
         <w:pStyle w:val="a3"/>
+        <w:jc w:val="both"/>
         <w:rPr>
           <w:rFonts w:ascii="Times New Roman" w:hAnsi="Times New Roman" w:cs="Times New Roman"/>
           <w:sz w:val="24"/>
@@ -5264,6 +5314,7 @@
     <w:p>
       <w:pPr>
         <w:pStyle w:val="a3"/>
+        <w:jc w:val="both"/>
         <w:rPr>
           <w:rFonts w:ascii="Times New Roman" w:hAnsi="Times New Roman" w:cs="Times New Roman"/>
           <w:sz w:val="24"/>
@@ -5291,7 +5342,7 @@
             <wp:cNvGraphicFramePr/>
             <a:graphic xmlns:a="http://schemas.openxmlformats.org/drawingml/2006/main">
               <a:graphicData uri="http://schemas.openxmlformats.org/drawingml/2006/chart">
-                <c:chart xmlns:c="http://schemas.openxmlformats.org/drawingml/2006/chart" xmlns:r="http://schemas.openxmlformats.org/officeDocument/2006/relationships" r:id="rId6"/>
+                <c:chart xmlns:c="http://schemas.openxmlformats.org/drawingml/2006/chart" xmlns:r="http://schemas.openxmlformats.org/officeDocument/2006/relationships" r:id="rId8"/>
               </a:graphicData>
             </a:graphic>
           </wp:inline>
@@ -5301,6 +5352,7 @@
     <w:p>
       <w:pPr>
         <w:pStyle w:val="a3"/>
+        <w:jc w:val="both"/>
         <w:rPr>
           <w:rFonts w:ascii="Times New Roman" w:hAnsi="Times New Roman" w:cs="Times New Roman"/>
           <w:sz w:val="24"/>
@@ -5311,6 +5363,7 @@
     <w:p>
       <w:pPr>
         <w:pStyle w:val="a3"/>
+        <w:jc w:val="both"/>
         <w:rPr>
           <w:rFonts w:ascii="Times New Roman" w:hAnsi="Times New Roman" w:cs="Times New Roman"/>
           <w:sz w:val="24"/>
@@ -5338,7 +5391,7 @@
             <wp:cNvGraphicFramePr/>
             <a:graphic xmlns:a="http://schemas.openxmlformats.org/drawingml/2006/main">
               <a:graphicData uri="http://schemas.openxmlformats.org/drawingml/2006/chart">
-                <c:chart xmlns:c="http://schemas.openxmlformats.org/drawingml/2006/chart" xmlns:r="http://schemas.openxmlformats.org/officeDocument/2006/relationships" r:id="rId7"/>
+                <c:chart xmlns:c="http://schemas.openxmlformats.org/drawingml/2006/chart" xmlns:r="http://schemas.openxmlformats.org/officeDocument/2006/relationships" r:id="rId9"/>
               </a:graphicData>
             </a:graphic>
           </wp:inline>
@@ -5348,6 +5401,7 @@
     <w:p>
       <w:pPr>
         <w:pStyle w:val="a3"/>
+        <w:jc w:val="both"/>
         <w:rPr>
           <w:rFonts w:ascii="Times New Roman" w:hAnsi="Times New Roman" w:cs="Times New Roman"/>
           <w:sz w:val="24"/>
@@ -5362,6 +5416,7 @@
           <w:ilvl w:val="0"/>
           <w:numId w:val="2"/>
         </w:numPr>
+        <w:jc w:val="both"/>
         <w:rPr>
           <w:rFonts w:ascii="Times New Roman" w:hAnsi="Times New Roman" w:cs="Times New Roman"/>
           <w:sz w:val="24"/>
@@ -5380,6 +5435,7 @@
     <w:p>
       <w:pPr>
         <w:pStyle w:val="a3"/>
+        <w:jc w:val="both"/>
         <w:rPr>
           <w:rFonts w:ascii="Times New Roman" w:hAnsi="Times New Roman" w:cs="Times New Roman"/>
           <w:sz w:val="24"/>
@@ -5390,6 +5446,7 @@
     <w:p>
       <w:pPr>
         <w:pStyle w:val="a3"/>
+        <w:jc w:val="both"/>
         <w:rPr>
           <w:rFonts w:ascii="Times New Roman" w:hAnsi="Times New Roman" w:cs="Times New Roman"/>
           <w:sz w:val="24"/>
@@ -5418,7 +5475,7 @@
             <wp:cNvGraphicFramePr/>
             <a:graphic xmlns:a="http://schemas.openxmlformats.org/drawingml/2006/main">
               <a:graphicData uri="http://schemas.openxmlformats.org/drawingml/2006/chart">
-                <c:chart xmlns:c="http://schemas.openxmlformats.org/drawingml/2006/chart" xmlns:r="http://schemas.openxmlformats.org/officeDocument/2006/relationships" r:id="rId8"/>
+                <c:chart xmlns:c="http://schemas.openxmlformats.org/drawingml/2006/chart" xmlns:r="http://schemas.openxmlformats.org/officeDocument/2006/relationships" r:id="rId10"/>
               </a:graphicData>
             </a:graphic>
           </wp:inline>
@@ -5428,6 +5485,7 @@
     <w:p>
       <w:pPr>
         <w:pStyle w:val="a3"/>
+        <w:jc w:val="both"/>
         <w:rPr>
           <w:rFonts w:ascii="Times New Roman" w:hAnsi="Times New Roman" w:cs="Times New Roman"/>
           <w:sz w:val="24"/>
@@ -5442,6 +5500,7 @@
           <w:ilvl w:val="0"/>
           <w:numId w:val="2"/>
         </w:numPr>
+        <w:jc w:val="both"/>
         <w:rPr>
           <w:rFonts w:ascii="Times New Roman" w:hAnsi="Times New Roman" w:cs="Times New Roman"/>
           <w:sz w:val="24"/>
@@ -5460,6 +5519,7 @@
     <w:p>
       <w:pPr>
         <w:pStyle w:val="a3"/>
+        <w:jc w:val="both"/>
         <w:rPr>
           <w:rFonts w:ascii="Times New Roman" w:hAnsi="Times New Roman" w:cs="Times New Roman"/>
           <w:sz w:val="24"/>
@@ -5474,6 +5534,7 @@
           <w:ilvl w:val="0"/>
           <w:numId w:val="4"/>
         </w:numPr>
+        <w:jc w:val="both"/>
         <w:rPr>
           <w:rFonts w:ascii="Times New Roman" w:hAnsi="Times New Roman" w:cs="Times New Roman"/>
           <w:sz w:val="24"/>
@@ -5513,6 +5574,7 @@
           <w:ilvl w:val="0"/>
           <w:numId w:val="4"/>
         </w:numPr>
+        <w:jc w:val="both"/>
         <w:rPr>
           <w:rFonts w:ascii="Times New Roman" w:hAnsi="Times New Roman" w:cs="Times New Roman"/>
           <w:sz w:val="24"/>
@@ -5529,6 +5591,7 @@
       </w:r>
     </w:p>
     <w:sectPr>
+      <w:footerReference w:type="default" r:id="rId11"/>
       <w:pgSz w:w="11906" w:h="16838"/>
       <w:pgMar w:top="1134" w:right="850" w:bottom="1134" w:left="1701" w:header="708" w:footer="708" w:gutter="0"/>
       <w:cols w:space="708"/>
@@ -5538,8 +5601,100 @@
 </w:document>
 </file>
 
+<file path=word/endnotes.xml><?xml version="1.0" encoding="utf-8"?>
+<w:endnotes xmlns:wpc="http://schemas.microsoft.com/office/word/2010/wordprocessingCanvas" xmlns:cx="http://schemas.microsoft.com/office/drawing/2014/chartex" xmlns:cx1="http://schemas.microsoft.com/office/drawing/2015/9/8/chartex" xmlns:cx2="http://schemas.microsoft.com/office/drawing/2015/10/21/chartex" xmlns:cx3="http://schemas.microsoft.com/office/drawing/2016/5/9/chartex" xmlns:cx4="http://schemas.microsoft.com/office/drawing/2016/5/10/chartex" xmlns:cx5="http://schemas.microsoft.com/office/drawing/2016/5/11/chartex" xmlns:cx6="http://schemas.microsoft.com/office/drawing/2016/5/12/chartex" xmlns:cx7="http://schemas.microsoft.com/office/drawing/2016/5/13/chartex" xmlns:cx8="http://schemas.microsoft.com/office/drawing/2016/5/14/chartex" xmlns:mc="http://schemas.openxmlformats.org/markup-compatibility/2006" xmlns:aink="http://schemas.microsoft.com/office/drawing/2016/ink" xmlns:am3d="http://schemas.microsoft.com/office/drawing/2017/model3d" xmlns:o="urn:schemas-microsoft-com:office:office" xmlns:r="http://schemas.openxmlformats.org/officeDocument/2006/relationships" xmlns:m="http://schemas.openxmlformats.org/officeDocument/2006/math" xmlns:v="urn:schemas-microsoft-com:vml" xmlns:wp14="http://schemas.microsoft.com/office/word/2010/wordprocessingDrawing" xmlns:wp="http://schemas.openxmlformats.org/drawingml/2006/wordprocessingDrawing" xmlns:w10="urn:schemas-microsoft-com:office:word" xmlns:w="http://schemas.openxmlformats.org/wordprocessingml/2006/main" xmlns:w14="http://schemas.microsoft.com/office/word/2010/wordml" xmlns:w15="http://schemas.microsoft.com/office/word/2012/wordml" xmlns:w16cex="http://schemas.microsoft.com/office/word/2018/wordml/cex" xmlns:w16cid="http://schemas.microsoft.com/office/word/2016/wordml/cid" xmlns:w16="http://schemas.microsoft.com/office/word/2018/wordml" xmlns:w16sdtdh="http://schemas.microsoft.com/office/word/2020/wordml/sdtdatahash" xmlns:w16se="http://schemas.microsoft.com/office/word/2015/wordml/symex" xmlns:wpg="http://schemas.microsoft.com/office/word/2010/wordprocessingGroup" xmlns:wpi="http://schemas.microsoft.com/office/word/2010/wordprocessingInk" xmlns:wne="http://schemas.microsoft.com/office/word/2006/wordml" xmlns:wps="http://schemas.microsoft.com/office/word/2010/wordprocessingShape" mc:Ignorable="w14 w15 w16se w16cid w16 w16cex w16sdtdh wp14">
+  <w:endnote w:type="separator" w:id="-1">
+    <w:p>
+      <w:pPr>
+        <w:spacing w:after="0" w:line="240" w:lineRule="auto"/>
+      </w:pPr>
+      <w:r>
+        <w:separator/>
+      </w:r>
+    </w:p>
+  </w:endnote>
+  <w:endnote w:type="continuationSeparator" w:id="0">
+    <w:p>
+      <w:pPr>
+        <w:spacing w:after="0" w:line="240" w:lineRule="auto"/>
+      </w:pPr>
+      <w:r>
+        <w:continuationSeparator/>
+      </w:r>
+    </w:p>
+  </w:endnote>
+</w:endnotes>
+</file>
+
+<file path=word/footer1.xml><?xml version="1.0" encoding="utf-8"?>
+<w:ftr xmlns:wpc="http://schemas.microsoft.com/office/word/2010/wordprocessingCanvas" xmlns:cx="http://schemas.microsoft.com/office/drawing/2014/chartex" xmlns:cx1="http://schemas.microsoft.com/office/drawing/2015/9/8/chartex" xmlns:cx2="http://schemas.microsoft.com/office/drawing/2015/10/21/chartex" xmlns:cx3="http://schemas.microsoft.com/office/drawing/2016/5/9/chartex" xmlns:cx4="http://schemas.microsoft.com/office/drawing/2016/5/10/chartex" xmlns:cx5="http://schemas.microsoft.com/office/drawing/2016/5/11/chartex" xmlns:cx6="http://schemas.microsoft.com/office/drawing/2016/5/12/chartex" xmlns:cx7="http://schemas.microsoft.com/office/drawing/2016/5/13/chartex" xmlns:cx8="http://schemas.microsoft.com/office/drawing/2016/5/14/chartex" xmlns:mc="http://schemas.openxmlformats.org/markup-compatibility/2006" xmlns:aink="http://schemas.microsoft.com/office/drawing/2016/ink" xmlns:am3d="http://schemas.microsoft.com/office/drawing/2017/model3d" xmlns:o="urn:schemas-microsoft-com:office:office" xmlns:r="http://schemas.openxmlformats.org/officeDocument/2006/relationships" xmlns:m="http://schemas.openxmlformats.org/officeDocument/2006/math" xmlns:v="urn:schemas-microsoft-com:vml" xmlns:wp14="http://schemas.microsoft.com/office/word/2010/wordprocessingDrawing" xmlns:wp="http://schemas.openxmlformats.org/drawingml/2006/wordprocessingDrawing" xmlns:w10="urn:schemas-microsoft-com:office:word" xmlns:w="http://schemas.openxmlformats.org/wordprocessingml/2006/main" xmlns:w14="http://schemas.microsoft.com/office/word/2010/wordml" xmlns:w15="http://schemas.microsoft.com/office/word/2012/wordml" xmlns:w16cex="http://schemas.microsoft.com/office/word/2018/wordml/cex" xmlns:w16cid="http://schemas.microsoft.com/office/word/2016/wordml/cid" xmlns:w16="http://schemas.microsoft.com/office/word/2018/wordml" xmlns:w16sdtdh="http://schemas.microsoft.com/office/word/2020/wordml/sdtdatahash" xmlns:w16se="http://schemas.microsoft.com/office/word/2015/wordml/symex" xmlns:wpg="http://schemas.microsoft.com/office/word/2010/wordprocessingGroup" xmlns:wpi="http://schemas.microsoft.com/office/word/2010/wordprocessingInk" xmlns:wne="http://schemas.microsoft.com/office/word/2006/wordml" xmlns:wps="http://schemas.microsoft.com/office/word/2010/wordprocessingShape" mc:Ignorable="w14 w15 w16se w16cid w16 w16cex w16sdtdh wp14">
+  <w:sdt>
+    <w:sdtPr>
+      <w:id w:val="29155497"/>
+      <w:docPartObj>
+        <w:docPartGallery w:val="Page Numbers (Bottom of Page)"/>
+        <w:docPartUnique/>
+      </w:docPartObj>
+    </w:sdtPr>
+    <w:sdtContent>
+      <w:p>
+        <w:pPr>
+          <w:pStyle w:val="a7"/>
+          <w:jc w:val="right"/>
+        </w:pPr>
+        <w:r>
+          <w:fldChar w:fldCharType="begin"/>
+        </w:r>
+        <w:r>
+          <w:instrText>PAGE   \* MERGEFORMAT</w:instrText>
+        </w:r>
+        <w:r>
+          <w:fldChar w:fldCharType="separate"/>
+        </w:r>
+        <w:r>
+          <w:t>2</w:t>
+        </w:r>
+        <w:r>
+          <w:fldChar w:fldCharType="end"/>
+        </w:r>
+      </w:p>
+    </w:sdtContent>
+  </w:sdt>
+  <w:p>
+    <w:pPr>
+      <w:pStyle w:val="a7"/>
+    </w:pPr>
+  </w:p>
+</w:ftr>
+</file>
+
+<file path=word/footnotes.xml><?xml version="1.0" encoding="utf-8"?>
+<w:footnotes xmlns:wpc="http://schemas.microsoft.com/office/word/2010/wordprocessingCanvas" xmlns:cx="http://schemas.microsoft.com/office/drawing/2014/chartex" xmlns:cx1="http://schemas.microsoft.com/office/drawing/2015/9/8/chartex" xmlns:cx2="http://schemas.microsoft.com/office/drawing/2015/10/21/chartex" xmlns:cx3="http://schemas.microsoft.com/office/drawing/2016/5/9/chartex" xmlns:cx4="http://schemas.microsoft.com/office/drawing/2016/5/10/chartex" xmlns:cx5="http://schemas.microsoft.com/office/drawing/2016/5/11/chartex" xmlns:cx6="http://schemas.microsoft.com/office/drawing/2016/5/12/chartex" xmlns:cx7="http://schemas.microsoft.com/office/drawing/2016/5/13/chartex" xmlns:cx8="http://schemas.microsoft.com/office/drawing/2016/5/14/chartex" xmlns:mc="http://schemas.openxmlformats.org/markup-compatibility/2006" xmlns:aink="http://schemas.microsoft.com/office/drawing/2016/ink" xmlns:am3d="http://schemas.microsoft.com/office/drawing/2017/model3d" xmlns:o="urn:schemas-microsoft-com:office:office" xmlns:r="http://schemas.openxmlformats.org/officeDocument/2006/relationships" xmlns:m="http://schemas.openxmlformats.org/officeDocument/2006/math" xmlns:v="urn:schemas-microsoft-com:vml" xmlns:wp14="http://schemas.microsoft.com/office/word/2010/wordprocessingDrawing" xmlns:wp="http://schemas.openxmlformats.org/drawingml/2006/wordprocessingDrawing" xmlns:w10="urn:schemas-microsoft-com:office:word" xmlns:w="http://schemas.openxmlformats.org/wordprocessingml/2006/main" xmlns:w14="http://schemas.microsoft.com/office/word/2010/wordml" xmlns:w15="http://schemas.microsoft.com/office/word/2012/wordml" xmlns:w16cex="http://schemas.microsoft.com/office/word/2018/wordml/cex" xmlns:w16cid="http://schemas.microsoft.com/office/word/2016/wordml/cid" xmlns:w16="http://schemas.microsoft.com/office/word/2018/wordml" xmlns:w16sdtdh="http://schemas.microsoft.com/office/word/2020/wordml/sdtdatahash" xmlns:w16se="http://schemas.microsoft.com/office/word/2015/wordml/symex" xmlns:wpg="http://schemas.microsoft.com/office/word/2010/wordprocessingGroup" xmlns:wpi="http://schemas.microsoft.com/office/word/2010/wordprocessingInk" xmlns:wne="http://schemas.microsoft.com/office/word/2006/wordml" xmlns:wps="http://schemas.microsoft.com/office/word/2010/wordprocessingShape" mc:Ignorable="w14 w15 w16se w16cid w16 w16cex w16sdtdh wp14">
+  <w:footnote w:type="separator" w:id="-1">
+    <w:p>
+      <w:pPr>
+        <w:spacing w:after="0" w:line="240" w:lineRule="auto"/>
+      </w:pPr>
+      <w:r>
+        <w:separator/>
+      </w:r>
+    </w:p>
+  </w:footnote>
+  <w:footnote w:type="continuationSeparator" w:id="0">
+    <w:p>
+      <w:pPr>
+        <w:spacing w:after="0" w:line="240" w:lineRule="auto"/>
+      </w:pPr>
+      <w:r>
+        <w:continuationSeparator/>
+      </w:r>
+    </w:p>
+  </w:footnote>
+</w:footnotes>
+</file>
+
 <file path=word/numbering.xml><?xml version="1.0" encoding="utf-8"?>
-<w:numbering xmlns:wpc="http://schemas.microsoft.com/office/word/2010/wordprocessingCanvas" xmlns:cx="http://schemas.microsoft.com/office/drawing/2014/chartex" xmlns:cx1="http://schemas.microsoft.com/office/drawing/2015/9/8/chartex" xmlns:cx2="http://schemas.microsoft.com/office/drawing/2015/10/21/chartex" xmlns:cx3="http://schemas.microsoft.com/office/drawing/2016/5/9/chartex" xmlns:cx4="http://schemas.microsoft.com/office/drawing/2016/5/10/chartex" xmlns:cx5="http://schemas.microsoft.com/office/drawing/2016/5/11/chartex" xmlns:cx6="http://schemas.microsoft.com/office/drawing/2016/5/12/chartex" xmlns:cx7="http://schemas.microsoft.com/office/drawing/2016/5/13/chartex" xmlns:cx8="http://schemas.microsoft.com/office/drawing/2016/5/14/chartex" xmlns:mc="http://schemas.openxmlformats.org/markup-compatibility/2006" xmlns:aink="http://schemas.microsoft.com/office/drawing/2016/ink" xmlns:am3d="http://schemas.microsoft.com/office/drawing/2017/model3d" xmlns:o="urn:schemas-microsoft-com:office:office" xmlns:oel="http://schemas.microsoft.com/office/2019/extlst" xmlns:r="http://schemas.openxmlformats.org/officeDocument/2006/relationships" xmlns:m="http://schemas.openxmlformats.org/officeDocument/2006/math" xmlns:v="urn:schemas-microsoft-com:vml" xmlns:wp14="http://schemas.microsoft.com/office/word/2010/wordprocessingDrawing" xmlns:wp="http://schemas.openxmlformats.org/drawingml/2006/wordprocessingDrawing" xmlns:w10="urn:schemas-microsoft-com:office:word" xmlns:w="http://schemas.openxmlformats.org/wordprocessingml/2006/main" xmlns:w14="http://schemas.microsoft.com/office/word/2010/wordml" xmlns:w15="http://schemas.microsoft.com/office/word/2012/wordml" xmlns:w16cex="http://schemas.microsoft.com/office/word/2018/wordml/cex" xmlns:w16cid="http://schemas.microsoft.com/office/word/2016/wordml/cid" xmlns:w16="http://schemas.microsoft.com/office/word/2018/wordml" xmlns:w16du="http://schemas.microsoft.com/office/word/2023/wordml/word16du" xmlns:w16sdtdh="http://schemas.microsoft.com/office/word/2020/wordml/sdtdatahash" xmlns:w16sdtfl="http://schemas.microsoft.com/office/word/2024/wordml/sdtformatlock" xmlns:w16se="http://schemas.microsoft.com/office/word/2015/wordml/symex" xmlns:wpg="http://schemas.microsoft.com/office/word/2010/wordprocessingGroup" xmlns:wpi="http://schemas.microsoft.com/office/word/2010/wordprocessingInk" xmlns:wne="http://schemas.microsoft.com/office/word/2006/wordml" xmlns:wps="http://schemas.microsoft.com/office/word/2010/wordprocessingShape" mc:Ignorable="w14 w15 w16se w16cid w16 w16cex w16sdtdh w16sdtfl w16du wp14">
+<w:numbering xmlns:wpc="http://schemas.microsoft.com/office/word/2010/wordprocessingCanvas" xmlns:cx="http://schemas.microsoft.com/office/drawing/2014/chartex" xmlns:cx1="http://schemas.microsoft.com/office/drawing/2015/9/8/chartex" xmlns:cx2="http://schemas.microsoft.com/office/drawing/2015/10/21/chartex" xmlns:cx3="http://schemas.microsoft.com/office/drawing/2016/5/9/chartex" xmlns:cx4="http://schemas.microsoft.com/office/drawing/2016/5/10/chartex" xmlns:cx5="http://schemas.microsoft.com/office/drawing/2016/5/11/chartex" xmlns:cx6="http://schemas.microsoft.com/office/drawing/2016/5/12/chartex" xmlns:cx7="http://schemas.microsoft.com/office/drawing/2016/5/13/chartex" xmlns:cx8="http://schemas.microsoft.com/office/drawing/2016/5/14/chartex" xmlns:mc="http://schemas.openxmlformats.org/markup-compatibility/2006" xmlns:aink="http://schemas.microsoft.com/office/drawing/2016/ink" xmlns:am3d="http://schemas.microsoft.com/office/drawing/2017/model3d" xmlns:o="urn:schemas-microsoft-com:office:office" xmlns:r="http://schemas.openxmlformats.org/officeDocument/2006/relationships" xmlns:m="http://schemas.openxmlformats.org/officeDocument/2006/math" xmlns:v="urn:schemas-microsoft-com:vml" xmlns:wp14="http://schemas.microsoft.com/office/word/2010/wordprocessingDrawing" xmlns:wp="http://schemas.openxmlformats.org/drawingml/2006/wordprocessingDrawing" xmlns:w10="urn:schemas-microsoft-com:office:word" xmlns:w="http://schemas.openxmlformats.org/wordprocessingml/2006/main" xmlns:w14="http://schemas.microsoft.com/office/word/2010/wordml" xmlns:w15="http://schemas.microsoft.com/office/word/2012/wordml" xmlns:w16cex="http://schemas.microsoft.com/office/word/2018/wordml/cex" xmlns:w16cid="http://schemas.microsoft.com/office/word/2016/wordml/cid" xmlns:w16="http://schemas.microsoft.com/office/word/2018/wordml" xmlns:w16sdtdh="http://schemas.microsoft.com/office/word/2020/wordml/sdtdatahash" xmlns:w16se="http://schemas.microsoft.com/office/word/2015/wordml/symex" xmlns:wpg="http://schemas.microsoft.com/office/word/2010/wordprocessingGroup" xmlns:wpi="http://schemas.microsoft.com/office/word/2010/wordprocessingInk" xmlns:wne="http://schemas.microsoft.com/office/word/2006/wordml" xmlns:wps="http://schemas.microsoft.com/office/word/2010/wordprocessingShape" mc:Ignorable="w14 w15 w16se w16cid w16 w16cex w16sdtdh wp14">
   <w:abstractNum w:abstractNumId="0" w15:restartNumberingAfterBreak="0">
     <w:nsid w:val="49C83CA0"/>
     <w:multiLevelType w:val="hybridMultilevel"/>
@@ -5893,23 +6048,23 @@
       </w:pPr>
     </w:lvl>
   </w:abstractNum>
-  <w:num w:numId="1" w16cid:durableId="744303168">
+  <w:num w:numId="1">
     <w:abstractNumId w:val="2"/>
   </w:num>
-  <w:num w:numId="2" w16cid:durableId="779495939">
+  <w:num w:numId="2">
     <w:abstractNumId w:val="3"/>
   </w:num>
-  <w:num w:numId="3" w16cid:durableId="320044237">
+  <w:num w:numId="3">
     <w:abstractNumId w:val="1"/>
   </w:num>
-  <w:num w:numId="4" w16cid:durableId="549921235">
+  <w:num w:numId="4">
     <w:abstractNumId w:val="0"/>
   </w:num>
 </w:numbering>
 </file>
 
 <file path=word/styles.xml><?xml version="1.0" encoding="utf-8"?>
-<w:styles xmlns:mc="http://schemas.openxmlformats.org/markup-compatibility/2006" xmlns:r="http://schemas.openxmlformats.org/officeDocument/2006/relationships" xmlns:w="http://schemas.openxmlformats.org/wordprocessingml/2006/main" xmlns:w14="http://schemas.microsoft.com/office/word/2010/wordml" xmlns:w15="http://schemas.microsoft.com/office/word/2012/wordml" xmlns:w16cex="http://schemas.microsoft.com/office/word/2018/wordml/cex" xmlns:w16cid="http://schemas.microsoft.com/office/word/2016/wordml/cid" xmlns:w16="http://schemas.microsoft.com/office/word/2018/wordml" xmlns:w16du="http://schemas.microsoft.com/office/word/2023/wordml/word16du" xmlns:w16sdtdh="http://schemas.microsoft.com/office/word/2020/wordml/sdtdatahash" xmlns:w16sdtfl="http://schemas.microsoft.com/office/word/2024/wordml/sdtformatlock" xmlns:w16se="http://schemas.microsoft.com/office/word/2015/wordml/symex" mc:Ignorable="w14 w15 w16se w16cid w16 w16cex w16sdtdh w16sdtfl w16du">
+<w:styles xmlns:mc="http://schemas.openxmlformats.org/markup-compatibility/2006" xmlns:r="http://schemas.openxmlformats.org/officeDocument/2006/relationships" xmlns:w="http://schemas.openxmlformats.org/wordprocessingml/2006/main" xmlns:w14="http://schemas.microsoft.com/office/word/2010/wordml" xmlns:w15="http://schemas.microsoft.com/office/word/2012/wordml" xmlns:w16cex="http://schemas.microsoft.com/office/word/2018/wordml/cex" xmlns:w16cid="http://schemas.microsoft.com/office/word/2016/wordml/cid" xmlns:w16="http://schemas.microsoft.com/office/word/2018/wordml" xmlns:w16sdtdh="http://schemas.microsoft.com/office/word/2020/wordml/sdtdatahash" xmlns:w16se="http://schemas.microsoft.com/office/word/2015/wordml/symex" mc:Ignorable="w14 w15 w16se w16cid w16 w16cex w16sdtdh">
   <w:docDefaults>
     <w:rPrDefault>
       <w:rPr>
@@ -6508,6 +6663,50 @@
       </w:tcPr>
     </w:tblStylePr>
   </w:style>
+  <w:style w:type="paragraph" w:styleId="a5">
+    <w:name w:val="header"/>
+    <w:basedOn w:val="a"/>
+    <w:link w:val="a6"/>
+    <w:uiPriority w:val="99"/>
+    <w:unhideWhenUsed/>
+    <w:rsid w:val="0073088B"/>
+    <w:pPr>
+      <w:tabs>
+        <w:tab w:val="center" w:pos="4677"/>
+        <w:tab w:val="right" w:pos="9355"/>
+      </w:tabs>
+      <w:spacing w:after="0" w:line="240" w:lineRule="auto"/>
+    </w:pPr>
+  </w:style>
+  <w:style w:type="character" w:customStyle="1" w:styleId="a6">
+    <w:name w:val="Верхний колонтитул Знак"/>
+    <w:basedOn w:val="a0"/>
+    <w:link w:val="a5"/>
+    <w:uiPriority w:val="99"/>
+    <w:rsid w:val="0073088B"/>
+  </w:style>
+  <w:style w:type="paragraph" w:styleId="a7">
+    <w:name w:val="footer"/>
+    <w:basedOn w:val="a"/>
+    <w:link w:val="a8"/>
+    <w:uiPriority w:val="99"/>
+    <w:unhideWhenUsed/>
+    <w:rsid w:val="0073088B"/>
+    <w:pPr>
+      <w:tabs>
+        <w:tab w:val="center" w:pos="4677"/>
+        <w:tab w:val="right" w:pos="9355"/>
+      </w:tabs>
+      <w:spacing w:after="0" w:line="240" w:lineRule="auto"/>
+    </w:pPr>
+  </w:style>
+  <w:style w:type="character" w:customStyle="1" w:styleId="a8">
+    <w:name w:val="Нижний колонтитул Знак"/>
+    <w:basedOn w:val="a0"/>
+    <w:link w:val="a7"/>
+    <w:uiPriority w:val="99"/>
+    <w:rsid w:val="0073088B"/>
+  </w:style>
 </w:styles>
 </file>
 
@@ -6843,7 +7042,6 @@
     </c:plotArea>
     <c:plotVisOnly val="1"/>
     <c:dispBlanksAs val="gap"/>
-    <c:showDLblsOverMax val="0"/>
     <c:extLst>
       <c:ext xmlns:c16r3="http://schemas.microsoft.com/office/drawing/2017/03/chart" uri="{56B9EC1D-385E-4148-901F-78D8002777C0}">
         <c16r3:dataDisplayOptions16>
@@ -6851,6 +7049,7 @@
         </c16r3:dataDisplayOptions16>
       </c:ext>
     </c:extLst>
+    <c:showDLblsOverMax val="0"/>
   </c:chart>
   <c:spPr>
     <a:solidFill>
@@ -7215,7 +7414,6 @@
     </c:plotArea>
     <c:plotVisOnly val="1"/>
     <c:dispBlanksAs val="gap"/>
-    <c:showDLblsOverMax val="0"/>
     <c:extLst>
       <c:ext xmlns:c16r3="http://schemas.microsoft.com/office/drawing/2017/03/chart" uri="{56B9EC1D-385E-4148-901F-78D8002777C0}">
         <c16r3:dataDisplayOptions16>
@@ -7223,6 +7421,7 @@
         </c16r3:dataDisplayOptions16>
       </c:ext>
     </c:extLst>
+    <c:showDLblsOverMax val="0"/>
   </c:chart>
   <c:spPr>
     <a:solidFill>
@@ -7689,7 +7888,6 @@
     </c:plotArea>
     <c:plotVisOnly val="1"/>
     <c:dispBlanksAs val="gap"/>
-    <c:showDLblsOverMax val="0"/>
     <c:extLst>
       <c:ext xmlns:c16r3="http://schemas.microsoft.com/office/drawing/2017/03/chart" uri="{56B9EC1D-385E-4148-901F-78D8002777C0}">
         <c16r3:dataDisplayOptions16>
@@ -7697,6 +7895,7 @@
         </c16r3:dataDisplayOptions16>
       </c:ext>
     </c:extLst>
+    <c:showDLblsOverMax val="0"/>
   </c:chart>
   <c:spPr>
     <a:solidFill>

</xml_diff>